<commit_message>
templates support court mandates
</commit_message>
<xml_diff>
--- a/app/documents/templates/montgomery_report_template.docx
+++ b/app/documents/templates/montgomery_report_template.docx
@@ -222,6 +222,22 @@
           <w:b/>
           <w:sz w:val="22"/>
         </w:rPr>
+        <w:t xml:space="preserve"> </w:t>
+      </w:r>
+      <w:r>
+        <w:rPr>
+          <w:rFonts w:cs="Times New Roman"/>
+          <w:b/>
+          <w:sz w:val="22"/>
+        </w:rPr>
+        <w:tab/>
+      </w:r>
+      <w:r>
+        <w:rPr>
+          <w:rFonts w:cs="Times New Roman"/>
+          <w:b/>
+          <w:sz w:val="22"/>
+        </w:rPr>
         <w:tab/>
       </w:r>
       <w:r>
@@ -262,7 +278,20 @@
       </w:fldSimple>
       <w:r>
         <w:rPr>
-          <w:rFonts w:cs="Times New Roman"/>
+          <w:b/>
+          <w:sz w:val="22"/>
+        </w:rPr>
+        <w:t xml:space="preserve"> </w:t>
+      </w:r>
+      <w:r>
+        <w:rPr>
+          <w:b/>
+          <w:sz w:val="22"/>
+        </w:rPr>
+        <w:tab/>
+      </w:r>
+      <w:r>
+        <w:rPr>
           <w:b/>
           <w:sz w:val="22"/>
         </w:rPr>
@@ -324,7 +353,7 @@
         </w:tabs>
         <w:rPr>
           <w:rFonts w:cs="Times New Roman"/>
-          <w:szCs w:val="24"/>
+          <w:sz w:val="22"/>
         </w:rPr>
       </w:pPr>
       <w:fldSimple w:instr=" MERGEFIELD  case_contacts:if \* MERGEFORMAT ">
@@ -332,7 +361,7 @@
           <w:rPr>
             <w:rFonts w:cs="Times New Roman"/>
             <w:noProof/>
-            <w:szCs w:val="24"/>
+            <w:sz w:val="22"/>
           </w:rPr>
           <w:t>«case_contacts:if»</w:t>
         </w:r>
@@ -369,14 +398,6 @@
         <w:tblStyle w:val="TableGrid"/>
         <w:tblW w:w="9606" w:type="dxa"/>
         <w:tblInd w:w="-113" w:type="dxa"/>
-        <w:tblBorders>
-          <w:top w:val="none" w:sz="0" w:space="0" w:color="auto"/>
-          <w:left w:val="none" w:sz="0" w:space="0" w:color="auto"/>
-          <w:bottom w:val="none" w:sz="0" w:space="0" w:color="auto"/>
-          <w:right w:val="none" w:sz="0" w:space="0" w:color="auto"/>
-          <w:insideH w:val="none" w:sz="0" w:space="0" w:color="auto"/>
-          <w:insideV w:val="none" w:sz="0" w:space="0" w:color="auto"/>
-        </w:tblBorders>
         <w:tblLook w:val="04A0"/>
       </w:tblPr>
       <w:tblGrid>
@@ -509,12 +530,6 @@
             <w:tcW w:w="3277" w:type="dxa"/>
           </w:tcPr>
           <w:p>
-            <w:pPr>
-              <w:rPr>
-                <w:rFonts w:cs="Times New Roman"/>
-                <w:szCs w:val="24"/>
-              </w:rPr>
-            </w:pPr>
             <w:fldSimple w:instr=" MERGEFIELD  =contact.name  \* MERGEFORMAT ">
               <w:r>
                 <w:rPr>
@@ -686,6 +701,223 @@
       <w:pPr>
         <w:rPr>
           <w:rFonts w:cs="Times New Roman"/>
+          <w:sz w:val="22"/>
+        </w:rPr>
+      </w:pPr>
+      <w:fldSimple w:instr=" MERGEFIELD  case_mandates:if \* MERGEFORMAT ">
+        <w:r>
+          <w:rPr>
+            <w:rFonts w:cs="Times New Roman"/>
+            <w:noProof/>
+            <w:sz w:val="22"/>
+          </w:rPr>
+          <w:t>«case_mandates:if»</w:t>
+        </w:r>
+      </w:fldSimple>
+    </w:p>
+    <w:tbl>
+      <w:tblPr>
+        <w:tblStyle w:val="TableGrid"/>
+        <w:tblW w:w="0" w:type="auto"/>
+        <w:tblLook w:val="04A0"/>
+      </w:tblPr>
+      <w:tblGrid>
+        <w:gridCol w:w="3192"/>
+        <w:gridCol w:w="3192"/>
+      </w:tblGrid>
+      <w:tr>
+        <w:tc>
+          <w:tcPr>
+            <w:tcW w:w="3192" w:type="dxa"/>
+          </w:tcPr>
+          <w:p>
+            <w:pPr>
+              <w:jc w:val="center"/>
+              <w:rPr>
+                <w:rFonts w:cs="Times New Roman"/>
+                <w:b/>
+                <w:u w:val="single"/>
+              </w:rPr>
+            </w:pPr>
+            <w:r>
+              <w:rPr>
+                <w:rFonts w:cs="Times New Roman"/>
+                <w:b/>
+                <w:u w:val="single"/>
+              </w:rPr>
+              <w:t>Ordered</w:t>
+            </w:r>
+          </w:p>
+        </w:tc>
+        <w:tc>
+          <w:tcPr>
+            <w:tcW w:w="3192" w:type="dxa"/>
+          </w:tcPr>
+          <w:p>
+            <w:pPr>
+              <w:jc w:val="center"/>
+              <w:rPr>
+                <w:rFonts w:cs="Times New Roman"/>
+                <w:b/>
+                <w:u w:val="single"/>
+              </w:rPr>
+            </w:pPr>
+            <w:r>
+              <w:rPr>
+                <w:rFonts w:cs="Times New Roman"/>
+                <w:b/>
+                <w:u w:val="single"/>
+              </w:rPr>
+              <w:t>Status</w:t>
+            </w:r>
+          </w:p>
+        </w:tc>
+      </w:tr>
+      <w:tr>
+        <w:tc>
+          <w:tcPr>
+            <w:tcW w:w="3192" w:type="dxa"/>
+          </w:tcPr>
+          <w:p>
+            <w:pPr>
+              <w:rPr>
+                <w:rFonts w:cs="Times New Roman"/>
+              </w:rPr>
+            </w:pPr>
+            <w:fldSimple w:instr=" MERGEFIELD  case_mandates:each(mandate) \* MERGEFORMAT ">
+              <w:r>
+                <w:rPr>
+                  <w:rFonts w:cs="Times New Roman"/>
+                  <w:noProof/>
+                </w:rPr>
+                <w:t>«case_mandates:each(mandate)»</w:t>
+              </w:r>
+            </w:fldSimple>
+          </w:p>
+        </w:tc>
+        <w:tc>
+          <w:tcPr>
+            <w:tcW w:w="3192" w:type="dxa"/>
+          </w:tcPr>
+          <w:p>
+            <w:pPr>
+              <w:rPr>
+                <w:rFonts w:cs="Times New Roman"/>
+              </w:rPr>
+            </w:pPr>
+          </w:p>
+        </w:tc>
+      </w:tr>
+      <w:tr>
+        <w:tc>
+          <w:tcPr>
+            <w:tcW w:w="3192" w:type="dxa"/>
+          </w:tcPr>
+          <w:p>
+            <w:pPr>
+              <w:rPr>
+                <w:rFonts w:cs="Times New Roman"/>
+              </w:rPr>
+            </w:pPr>
+            <w:fldSimple w:instr=" MERGEFIELD  =mandate.order \* MERGEFORMAT ">
+              <w:r>
+                <w:rPr>
+                  <w:rFonts w:cs="Times New Roman"/>
+                  <w:noProof/>
+                </w:rPr>
+                <w:t>«=mandate.order»</w:t>
+              </w:r>
+            </w:fldSimple>
+          </w:p>
+        </w:tc>
+        <w:tc>
+          <w:tcPr>
+            <w:tcW w:w="3192" w:type="dxa"/>
+          </w:tcPr>
+          <w:p>
+            <w:pPr>
+              <w:rPr>
+                <w:rFonts w:cs="Times New Roman"/>
+              </w:rPr>
+            </w:pPr>
+            <w:fldSimple w:instr=" MERGEFIELD  =mandate.status \* MERGEFORMAT ">
+              <w:r>
+                <w:rPr>
+                  <w:rFonts w:cs="Times New Roman"/>
+                  <w:noProof/>
+                </w:rPr>
+                <w:t>«=mandate.status»</w:t>
+              </w:r>
+            </w:fldSimple>
+          </w:p>
+        </w:tc>
+      </w:tr>
+      <w:tr>
+        <w:tc>
+          <w:tcPr>
+            <w:tcW w:w="3192" w:type="dxa"/>
+          </w:tcPr>
+          <w:p>
+            <w:pPr>
+              <w:rPr>
+                <w:rFonts w:cs="Times New Roman"/>
+              </w:rPr>
+            </w:pPr>
+            <w:fldSimple w:instr=" MERGEFIELD  case_mandates:endEach \* MERGEFORMAT ">
+              <w:r>
+                <w:rPr>
+                  <w:rFonts w:cs="Times New Roman"/>
+                  <w:noProof/>
+                </w:rPr>
+                <w:t>«case_mandates:endEach»</w:t>
+              </w:r>
+            </w:fldSimple>
+          </w:p>
+        </w:tc>
+        <w:tc>
+          <w:tcPr>
+            <w:tcW w:w="3192" w:type="dxa"/>
+          </w:tcPr>
+          <w:p>
+            <w:pPr>
+              <w:rPr>
+                <w:rFonts w:cs="Times New Roman"/>
+              </w:rPr>
+            </w:pPr>
+          </w:p>
+        </w:tc>
+      </w:tr>
+    </w:tbl>
+    <w:p>
+      <w:pPr>
+        <w:rPr>
+          <w:rFonts w:cs="Times New Roman"/>
+          <w:sz w:val="22"/>
+        </w:rPr>
+      </w:pPr>
+      <w:fldSimple w:instr=" MERGEFIELD  case_mandates:endIf \* MERGEFORMAT ">
+        <w:r>
+          <w:rPr>
+            <w:rFonts w:cs="Times New Roman"/>
+            <w:noProof/>
+            <w:sz w:val="22"/>
+          </w:rPr>
+          <w:t>«case_mandates:endIf»</w:t>
+        </w:r>
+      </w:fldSimple>
+    </w:p>
+    <w:p>
+      <w:pPr>
+        <w:rPr>
+          <w:rFonts w:cs="Times New Roman"/>
+          <w:sz w:val="22"/>
+        </w:rPr>
+      </w:pPr>
+    </w:p>
+    <w:p>
+      <w:pPr>
+        <w:rPr>
+          <w:rFonts w:cs="Times New Roman"/>
           <w:b/>
           <w:bCs/>
           <w:sz w:val="22"/>
@@ -997,7 +1229,16 @@
           <w:color w:val="984806" w:themeColor="accent6" w:themeShade="80"/>
           <w:sz w:val="22"/>
         </w:rPr>
-        <w:t>on January 12, 2009. Ms. Teacher stated...) After each sentence if someone asked “says who?”</w:t>
+        <w:t xml:space="preserve">on January 12, 2009. </w:t>
+      </w:r>
+      <w:r>
+        <w:rPr>
+          <w:rFonts w:cs="Times New Roman"/>
+          <w:color w:val="984806" w:themeColor="accent6" w:themeShade="80"/>
+          <w:sz w:val="22"/>
+        </w:rPr>
+        <w:lastRenderedPageBreak/>
+        <w:t>Ms. Teacher stated...) After each sentence if someone asked “says who?”</w:t>
       </w:r>
       <w:r>
         <w:rPr>
@@ -1152,7 +1393,6 @@
           <w:rFonts w:cs="Times New Roman"/>
           <w:sz w:val="22"/>
         </w:rPr>
-        <w:lastRenderedPageBreak/>
         <w:t>&lt;</w:t>
       </w:r>
       <w:r>
@@ -1822,6 +2062,7 @@
           <w:color w:val="984806" w:themeColor="accent6" w:themeShade="80"/>
           <w:sz w:val="22"/>
         </w:rPr>
+        <w:lastRenderedPageBreak/>
         <w:t>What do the professionals (who are providing these services) say about the child's progress?</w:t>
       </w:r>
     </w:p>
@@ -2018,7 +2259,6 @@
           <w:color w:val="984806" w:themeColor="accent6" w:themeShade="80"/>
           <w:sz w:val="22"/>
         </w:rPr>
-        <w:lastRenderedPageBreak/>
         <w:t>If there is no visitation, why is it not happening?</w:t>
       </w:r>
       <w:r>
@@ -2567,6 +2807,7 @@
           <w:rFonts w:cs="Times New Roman"/>
           <w:sz w:val="22"/>
         </w:rPr>
+        <w:lastRenderedPageBreak/>
         <w:t>Therefore, CASA respectfully recommends that:</w:t>
       </w:r>
       <w:r>
@@ -2848,7 +3089,6 @@
           <w:color w:val="984806" w:themeColor="accent6" w:themeShade="80"/>
           <w:sz w:val="22"/>
         </w:rPr>
-        <w:lastRenderedPageBreak/>
         <w:t>CASA is continued</w:t>
       </w:r>
       <w:r>

</xml_diff>

<commit_message>
added fields for first page
</commit_message>
<xml_diff>
--- a/app/documents/templates/montgomery_report_template.docx
+++ b/app/documents/templates/montgomery_report_template.docx
@@ -29,7 +29,70 @@
           <w:sz w:val="22"/>
           <w:szCs w:val="22"/>
         </w:rPr>
-        <w:t>Date Written:</w:t>
+        <w:t>Date Written</w:t>
+      </w:r>
+      <w:proofErr w:type="gramStart"/>
+      <w:r>
+        <w:rPr>
+          <w:sz w:val="22"/>
+          <w:szCs w:val="22"/>
+        </w:rPr>
+        <w:t>:</w:t>
+      </w:r>
+      <w:proofErr w:type="gramEnd"/>
+      <w:r>
+        <w:rPr>
+          <w:sz w:val="22"/>
+          <w:szCs w:val="22"/>
+        </w:rPr>
+        <w:fldChar w:fldCharType="begin"/>
+      </w:r>
+      <w:r>
+        <w:rPr>
+          <w:sz w:val="22"/>
+          <w:szCs w:val="22"/>
+        </w:rPr>
+        <w:instrText xml:space="preserve"> MERGEFIELD =created_date \* MERGEFORMAT </w:instrText>
+      </w:r>
+      <w:r>
+        <w:rPr>
+          <w:sz w:val="22"/>
+          <w:szCs w:val="22"/>
+        </w:rPr>
+        <w:fldChar w:fldCharType="separate"/>
+      </w:r>
+      <w:r>
+        <w:rPr>
+          <w:noProof/>
+          <w:sz w:val="22"/>
+          <w:szCs w:val="22"/>
+        </w:rPr>
+        <w:t>«=</w:t>
+      </w:r>
+      <w:proofErr w:type="spellStart"/>
+      <w:r>
+        <w:rPr>
+          <w:noProof/>
+          <w:sz w:val="22"/>
+          <w:szCs w:val="22"/>
+        </w:rPr>
+        <w:t>created_date</w:t>
+      </w:r>
+      <w:proofErr w:type="spellEnd"/>
+      <w:r>
+        <w:rPr>
+          <w:noProof/>
+          <w:sz w:val="22"/>
+          <w:szCs w:val="22"/>
+        </w:rPr>
+        <w:t>»</w:t>
+      </w:r>
+      <w:r>
+        <w:rPr>
+          <w:sz w:val="22"/>
+          <w:szCs w:val="22"/>
+        </w:rPr>
+        <w:fldChar w:fldCharType="end"/>
       </w:r>
     </w:p>
     <w:p>
@@ -47,6 +110,16 @@
         </w:rPr>
         <w:t>Hearing Date:</w:t>
       </w:r>
+      <w:fldSimple w:instr=" MERGEFIELD =casa_case.court_date \* MERGEFORMAT ">
+        <w:r>
+          <w:rPr>
+            <w:noProof/>
+            <w:sz w:val="22"/>
+            <w:szCs w:val="22"/>
+          </w:rPr>
+          <w:t>«=casa_case.court_date»</w:t>
+        </w:r>
+      </w:fldSimple>
     </w:p>
     <w:p>
       <w:pPr>
@@ -71,7 +144,18 @@
           <w:sz w:val="22"/>
           <w:szCs w:val="22"/>
         </w:rPr>
-        <w:t xml:space="preserve">           Minor:  </w:t>
+        <w:t xml:space="preserve">           Minor: </w:t>
+      </w:r>
+      <w:r>
+        <w:t>&lt;Name&gt;</w:t>
+      </w:r>
+      <w:r>
+        <w:rPr>
+          <w:b/>
+          <w:sz w:val="22"/>
+          <w:szCs w:val="22"/>
+        </w:rPr>
+        <w:t xml:space="preserve"> </w:t>
       </w:r>
       <w:r>
         <w:rPr>
@@ -87,15 +171,6 @@
           <w:sz w:val="22"/>
           <w:szCs w:val="22"/>
         </w:rPr>
-        <w:tab/>
-      </w:r>
-      <w:r>
-        <w:rPr>
-          <w:b/>
-          <w:sz w:val="22"/>
-          <w:szCs w:val="22"/>
-        </w:rPr>
-        <w:tab/>
         <w:t>Case #:</w:t>
       </w:r>
       <w:r>
@@ -139,9 +214,19 @@
           <w:sz w:val="22"/>
           <w:szCs w:val="22"/>
         </w:rPr>
-        <w:tab/>
         <w:t xml:space="preserve">DOB: </w:t>
       </w:r>
+      <w:fldSimple w:instr=" MERGEFIELD  =casa_case.dob \* MERGEFORMAT ">
+        <w:r>
+          <w:rPr>
+            <w:b/>
+            <w:noProof/>
+            <w:sz w:val="22"/>
+            <w:szCs w:val="22"/>
+          </w:rPr>
+          <w:t>«=casa_case.dob»</w:t>
+        </w:r>
+      </w:fldSimple>
     </w:p>
     <w:p>
       <w:pPr>
@@ -2545,7 +2630,6 @@
   <w:style w:type="character" w:default="1" w:styleId="DefaultParagraphFont">
     <w:name w:val="Default Paragraph Font"/>
     <w:uiPriority w:val="1"/>
-    <w:semiHidden/>
     <w:unhideWhenUsed/>
   </w:style>
   <w:style w:type="table" w:default="1" w:styleId="TableNormal">

</xml_diff>

<commit_message>
added fields to template
</commit_message>
<xml_diff>
--- a/app/documents/templates/montgomery_report_template.docx
+++ b/app/documents/templates/montgomery_report_template.docx
@@ -29,71 +29,25 @@
           <w:sz w:val="22"/>
           <w:szCs w:val="22"/>
         </w:rPr>
-        <w:t>Date Written</w:t>
-      </w:r>
-      <w:proofErr w:type="gramStart"/>
-      <w:r>
-        <w:rPr>
-          <w:sz w:val="22"/>
-          <w:szCs w:val="22"/>
-        </w:rPr>
-        <w:t>:</w:t>
-      </w:r>
-      <w:proofErr w:type="gramEnd"/>
-      <w:r>
-        <w:rPr>
-          <w:sz w:val="22"/>
-          <w:szCs w:val="22"/>
-        </w:rPr>
-        <w:fldChar w:fldCharType="begin"/>
-      </w:r>
-      <w:r>
-        <w:rPr>
-          <w:sz w:val="22"/>
-          <w:szCs w:val="22"/>
-        </w:rPr>
-        <w:instrText xml:space="preserve"> MERGEFIELD =created_date \* MERGEFORMAT </w:instrText>
-      </w:r>
-      <w:r>
-        <w:rPr>
-          <w:sz w:val="22"/>
-          <w:szCs w:val="22"/>
-        </w:rPr>
-        <w:fldChar w:fldCharType="separate"/>
-      </w:r>
-      <w:r>
-        <w:rPr>
-          <w:noProof/>
-          <w:sz w:val="22"/>
-          <w:szCs w:val="22"/>
-        </w:rPr>
-        <w:t>«=</w:t>
-      </w:r>
-      <w:proofErr w:type="spellStart"/>
-      <w:r>
-        <w:rPr>
-          <w:noProof/>
-          <w:sz w:val="22"/>
-          <w:szCs w:val="22"/>
-        </w:rPr>
-        <w:t>created_date</w:t>
-      </w:r>
-      <w:proofErr w:type="spellEnd"/>
-      <w:r>
-        <w:rPr>
-          <w:noProof/>
-          <w:sz w:val="22"/>
-          <w:szCs w:val="22"/>
-        </w:rPr>
-        <w:t>»</w:t>
-      </w:r>
-      <w:r>
-        <w:rPr>
-          <w:sz w:val="22"/>
-          <w:szCs w:val="22"/>
-        </w:rPr>
-        <w:fldChar w:fldCharType="end"/>
-      </w:r>
+        <w:t>Date Written:</w:t>
+      </w:r>
+      <w:r>
+        <w:rPr>
+          <w:sz w:val="22"/>
+          <w:szCs w:val="22"/>
+        </w:rPr>
+        <w:t xml:space="preserve"> </w:t>
+      </w:r>
+      <w:fldSimple w:instr=" MERGEFIELD =created_date \* MERGEFORMAT ">
+        <w:r>
+          <w:rPr>
+            <w:noProof/>
+            <w:sz w:val="22"/>
+            <w:szCs w:val="22"/>
+          </w:rPr>
+          <w:t>«=created_date»</w:t>
+        </w:r>
+      </w:fldSimple>
     </w:p>
     <w:p>
       <w:pPr>
@@ -109,6 +63,13 @@
           <w:szCs w:val="22"/>
         </w:rPr>
         <w:t>Hearing Date:</w:t>
+      </w:r>
+      <w:r>
+        <w:rPr>
+          <w:sz w:val="22"/>
+          <w:szCs w:val="22"/>
+        </w:rPr>
+        <w:t xml:space="preserve"> </w:t>
       </w:r>
       <w:fldSimple w:instr=" MERGEFIELD =casa_case.court_date \* MERGEFORMAT ">
         <w:r>
@@ -1165,30 +1126,14 @@
           <w:sz w:val="22"/>
           <w:szCs w:val="22"/>
         </w:rPr>
-        <w:t xml:space="preserve"> always citing where you obtained your information.  Possible topics include</w:t>
-      </w:r>
-      <w:proofErr w:type="gramStart"/>
-      <w:r>
-        <w:rPr>
-          <w:sz w:val="22"/>
-          <w:szCs w:val="22"/>
-        </w:rPr>
-        <w:t>:</w:t>
-      </w:r>
-      <w:r>
-        <w:rPr>
-          <w:sz w:val="22"/>
-          <w:szCs w:val="22"/>
-        </w:rPr>
-        <w:t>individual</w:t>
-      </w:r>
-      <w:proofErr w:type="gramEnd"/>
-      <w:r>
-        <w:rPr>
-          <w:sz w:val="22"/>
-          <w:szCs w:val="22"/>
-        </w:rPr>
-        <w:t xml:space="preserve"> </w:t>
+        <w:t xml:space="preserve"> always citing where you obtained your information.  Possible topics include:</w:t>
+      </w:r>
+      <w:r>
+        <w:rPr>
+          <w:sz w:val="22"/>
+          <w:szCs w:val="22"/>
+        </w:rPr>
+        <w:t xml:space="preserve">individual </w:t>
       </w:r>
       <w:r>
         <w:rPr>
@@ -1222,30 +1167,14 @@
           <w:sz w:val="22"/>
           <w:szCs w:val="22"/>
         </w:rPr>
-        <w:t>If applicable, include a paragraph about visitation</w:t>
-      </w:r>
-      <w:proofErr w:type="gramStart"/>
-      <w:r>
-        <w:rPr>
-          <w:sz w:val="22"/>
-          <w:szCs w:val="22"/>
-        </w:rPr>
-        <w:t>:h</w:t>
-      </w:r>
-      <w:r>
-        <w:rPr>
-          <w:sz w:val="22"/>
-          <w:szCs w:val="22"/>
-        </w:rPr>
-        <w:t>ow</w:t>
-      </w:r>
-      <w:proofErr w:type="gramEnd"/>
-      <w:r>
-        <w:rPr>
-          <w:sz w:val="22"/>
-          <w:szCs w:val="22"/>
-        </w:rPr>
-        <w:t xml:space="preserve"> often, with whom (including siblings), place where visitation is held, who supervises the visits</w:t>
+        <w:t>If applicable, include a paragraph about visitation:h</w:t>
+      </w:r>
+      <w:r>
+        <w:rPr>
+          <w:sz w:val="22"/>
+          <w:szCs w:val="22"/>
+        </w:rPr>
+        <w:t>ow often, with whom (including siblings), place where visitation is held, who supervises the visits</w:t>
       </w:r>
       <w:r>
         <w:rPr>
@@ -1619,23 +1548,7 @@
           <w:sz w:val="22"/>
           <w:szCs w:val="22"/>
         </w:rPr>
-        <w:t xml:space="preserve">Your opinion, observations and recommendations about the child’s current placement, </w:t>
-      </w:r>
-      <w:proofErr w:type="gramStart"/>
-      <w:r>
-        <w:rPr>
-          <w:sz w:val="22"/>
-          <w:szCs w:val="22"/>
-        </w:rPr>
-        <w:t>permanency</w:t>
-      </w:r>
-      <w:proofErr w:type="gramEnd"/>
-      <w:r>
-        <w:rPr>
-          <w:sz w:val="22"/>
-          <w:szCs w:val="22"/>
-        </w:rPr>
-        <w:t xml:space="preserve"> plan recommendation (if applicable), if you think that the placement should change, stay the same, etc.</w:t>
+        <w:t>Your opinion, observations and recommendations about the child’s current placement, permanency plan recommendation (if applicable), if you think that the placement should change, stay the same, etc.</w:t>
       </w:r>
     </w:p>
     <w:p>
@@ -1690,23 +1603,7 @@
           <w:sz w:val="22"/>
           <w:szCs w:val="22"/>
         </w:rPr>
-        <w:t>Your opinion, observations, and recommendations about the child’s mental health status.  For example, if you feel that the child has benefited from therapy and should continue, etc.  (</w:t>
-      </w:r>
-      <w:proofErr w:type="gramStart"/>
-      <w:r>
-        <w:rPr>
-          <w:sz w:val="22"/>
-          <w:szCs w:val="22"/>
-        </w:rPr>
-        <w:t>remember</w:t>
-      </w:r>
-      <w:proofErr w:type="gramEnd"/>
-      <w:r>
-        <w:rPr>
-          <w:sz w:val="22"/>
-          <w:szCs w:val="22"/>
-        </w:rPr>
-        <w:t>, CASAs are not therapists and should not be diagnosing children or recommending frequency, duration, or type of therapy)  .</w:t>
+        <w:t>Your opinion, observations, and recommendations about the child’s mental health status.  For example, if you feel that the child has benefited from therapy and should continue, etc.  (remember, CASAs are not therapists and should not be diagnosing children or recommending frequency, duration, or type of therapy)  .</w:t>
       </w:r>
     </w:p>
     <w:p>
@@ -2053,13 +1950,16 @@
           <w:szCs w:val="22"/>
         </w:rPr>
       </w:pPr>
-      <w:r>
-        <w:rPr>
-          <w:sz w:val="22"/>
-          <w:szCs w:val="22"/>
-        </w:rPr>
-        <w:t>Your name</w:t>
-      </w:r>
+      <w:fldSimple w:instr=" MERGEFIELD =volunteer.name \* MERGEFORMAT ">
+        <w:r>
+          <w:rPr>
+            <w:noProof/>
+            <w:sz w:val="22"/>
+            <w:szCs w:val="22"/>
+          </w:rPr>
+          <w:t>«=volunteer.name»</w:t>
+        </w:r>
+      </w:fldSimple>
       <w:r>
         <w:rPr>
           <w:sz w:val="22"/>
@@ -2101,8 +2001,17 @@
           <w:szCs w:val="22"/>
         </w:rPr>
         <w:tab/>
-        <w:t>Case Supervisor’s name</w:t>
-      </w:r>
+      </w:r>
+      <w:fldSimple w:instr=" MERGEFIELD =volunteer.supervisor_name \* MERGEFORMAT ">
+        <w:r>
+          <w:rPr>
+            <w:noProof/>
+            <w:sz w:val="22"/>
+            <w:szCs w:val="22"/>
+          </w:rPr>
+          <w:t>«=volunteer.supervisor_name»</w:t>
+        </w:r>
+      </w:fldSimple>
     </w:p>
     <w:p>
       <w:pPr>
@@ -2155,6 +2064,23 @@
         </w:rPr>
         <w:t>Date Appointed:</w:t>
       </w:r>
+      <w:r>
+        <w:rPr>
+          <w:sz w:val="22"/>
+          <w:szCs w:val="22"/>
+        </w:rPr>
+        <w:t xml:space="preserve"> </w:t>
+      </w:r>
+      <w:fldSimple w:instr=" MERGEFIELD =volunteer.assignment_date \* MERGEFORMAT ">
+        <w:r>
+          <w:rPr>
+            <w:noProof/>
+            <w:sz w:val="22"/>
+            <w:szCs w:val="22"/>
+          </w:rPr>
+          <w:t>«=volunteer.assignment_date»</w:t>
+        </w:r>
+      </w:fldSimple>
     </w:p>
     <w:p/>
     <w:sectPr>

</xml_diff>

<commit_message>
case contacts section does not appear if there are no contacts
</commit_message>
<xml_diff>
--- a/app/documents/templates/montgomery_report_template.docx
+++ b/app/documents/templates/montgomery_report_template.docx
@@ -206,6 +206,26 @@
           <w:szCs w:val="22"/>
         </w:rPr>
       </w:pPr>
+      <w:fldSimple w:instr=" MERGEFIELD case_contacts:if \* MERGEFORMAT ">
+        <w:r>
+          <w:rPr>
+            <w:b/>
+            <w:noProof/>
+            <w:sz w:val="22"/>
+            <w:szCs w:val="22"/>
+          </w:rPr>
+          <w:t>«case_contacts:if»</w:t>
+        </w:r>
+      </w:fldSimple>
+    </w:p>
+    <w:p>
+      <w:pPr>
+        <w:rPr>
+          <w:b/>
+          <w:sz w:val="22"/>
+          <w:szCs w:val="22"/>
+        </w:rPr>
+      </w:pPr>
       <w:r>
         <w:rPr>
           <w:b/>
@@ -427,6 +447,50 @@
           <w:szCs w:val="22"/>
         </w:rPr>
       </w:pPr>
+    </w:p>
+    <w:p>
+      <w:pPr>
+        <w:rPr>
+          <w:sz w:val="22"/>
+          <w:szCs w:val="22"/>
+        </w:rPr>
+      </w:pPr>
+      <w:r>
+        <w:rPr>
+          <w:sz w:val="22"/>
+          <w:szCs w:val="22"/>
+        </w:rPr>
+        <w:fldChar w:fldCharType="begin"/>
+      </w:r>
+      <w:r>
+        <w:rPr>
+          <w:sz w:val="22"/>
+          <w:szCs w:val="22"/>
+        </w:rPr>
+        <w:instrText xml:space="preserve"> MERGEFIELD case_contacts:endIf \* MERGEFORMAT </w:instrText>
+      </w:r>
+      <w:r>
+        <w:rPr>
+          <w:sz w:val="22"/>
+          <w:szCs w:val="22"/>
+        </w:rPr>
+        <w:fldChar w:fldCharType="separate"/>
+      </w:r>
+      <w:r>
+        <w:rPr>
+          <w:noProof/>
+          <w:sz w:val="22"/>
+          <w:szCs w:val="22"/>
+        </w:rPr>
+        <w:t>«case_contacts:endIf»</w:t>
+      </w:r>
+      <w:r>
+        <w:rPr>
+          <w:sz w:val="22"/>
+          <w:szCs w:val="22"/>
+        </w:rPr>
+        <w:fldChar w:fldCharType="end"/>
+      </w:r>
     </w:p>
     <w:p>
       <w:pPr>
@@ -481,7 +545,7 @@
         </w:trPr>
         <w:tc>
           <w:tcPr>
-            <w:tcW w:w="4428" w:type="dxa"/>
+            <w:tcW w:w="4423" w:type="dxa"/>
           </w:tcPr>
           <w:p>
             <w:pPr>
@@ -513,7 +577,7 @@
         </w:tc>
         <w:tc>
           <w:tcPr>
-            <w:tcW w:w="4428" w:type="dxa"/>
+            <w:tcW w:w="4423" w:type="dxa"/>
           </w:tcPr>
           <w:p>
             <w:pPr>
@@ -550,7 +614,7 @@
         </w:trPr>
         <w:tc>
           <w:tcPr>
-            <w:tcW w:w="4428" w:type="dxa"/>
+            <w:tcW w:w="4423" w:type="dxa"/>
           </w:tcPr>
           <w:p>
             <w:pPr>
@@ -563,7 +627,7 @@
         </w:tc>
         <w:tc>
           <w:tcPr>
-            <w:tcW w:w="4428" w:type="dxa"/>
+            <w:tcW w:w="4423" w:type="dxa"/>
           </w:tcPr>
           <w:p>
             <w:pPr>
@@ -581,7 +645,7 @@
         </w:trPr>
         <w:tc>
           <w:tcPr>
-            <w:tcW w:w="4428" w:type="dxa"/>
+            <w:tcW w:w="4423" w:type="dxa"/>
           </w:tcPr>
           <w:p>
             <w:pPr>
@@ -593,7 +657,7 @@
         </w:tc>
         <w:tc>
           <w:tcPr>
-            <w:tcW w:w="4428" w:type="dxa"/>
+            <w:tcW w:w="4423" w:type="dxa"/>
           </w:tcPr>
           <w:p>
             <w:pPr>
@@ -610,7 +674,7 @@
         </w:trPr>
         <w:tc>
           <w:tcPr>
-            <w:tcW w:w="4428" w:type="dxa"/>
+            <w:tcW w:w="4423" w:type="dxa"/>
           </w:tcPr>
           <w:p>
             <w:pPr>
@@ -622,7 +686,7 @@
         </w:tc>
         <w:tc>
           <w:tcPr>
-            <w:tcW w:w="4428" w:type="dxa"/>
+            <w:tcW w:w="4423" w:type="dxa"/>
           </w:tcPr>
           <w:p>
             <w:pPr>
@@ -639,7 +703,7 @@
         </w:trPr>
         <w:tc>
           <w:tcPr>
-            <w:tcW w:w="4428" w:type="dxa"/>
+            <w:tcW w:w="4423" w:type="dxa"/>
           </w:tcPr>
           <w:p>
             <w:pPr>
@@ -651,7 +715,7 @@
         </w:tc>
         <w:tc>
           <w:tcPr>
-            <w:tcW w:w="4428" w:type="dxa"/>
+            <w:tcW w:w="4423" w:type="dxa"/>
           </w:tcPr>
           <w:p>
             <w:pPr>
@@ -662,159 +726,6 @@
           </w:p>
         </w:tc>
       </w:tr>
-      <w:tr>
-        <w:trPr>
-          <w:tblCellSpacing w:w="20" w:type="dxa"/>
-        </w:trPr>
-        <w:tc>
-          <w:tcPr>
-            <w:tcW w:w="4428" w:type="dxa"/>
-          </w:tcPr>
-          <w:p>
-            <w:pPr>
-              <w:rPr>
-                <w:bCs/>
-              </w:rPr>
-            </w:pPr>
-          </w:p>
-        </w:tc>
-        <w:tc>
-          <w:tcPr>
-            <w:tcW w:w="4428" w:type="dxa"/>
-          </w:tcPr>
-          <w:p>
-            <w:pPr>
-              <w:rPr>
-                <w:bCs/>
-              </w:rPr>
-            </w:pPr>
-          </w:p>
-        </w:tc>
-      </w:tr>
-      <w:tr>
-        <w:trPr>
-          <w:tblCellSpacing w:w="20" w:type="dxa"/>
-        </w:trPr>
-        <w:tc>
-          <w:tcPr>
-            <w:tcW w:w="4428" w:type="dxa"/>
-          </w:tcPr>
-          <w:p>
-            <w:pPr>
-              <w:rPr>
-                <w:b/>
-                <w:bCs/>
-              </w:rPr>
-            </w:pPr>
-          </w:p>
-        </w:tc>
-        <w:tc>
-          <w:tcPr>
-            <w:tcW w:w="4428" w:type="dxa"/>
-          </w:tcPr>
-          <w:p>
-            <w:pPr>
-              <w:rPr>
-                <w:b/>
-                <w:bCs/>
-              </w:rPr>
-            </w:pPr>
-          </w:p>
-        </w:tc>
-      </w:tr>
-      <w:tr>
-        <w:trPr>
-          <w:tblCellSpacing w:w="20" w:type="dxa"/>
-        </w:trPr>
-        <w:tc>
-          <w:tcPr>
-            <w:tcW w:w="4428" w:type="dxa"/>
-          </w:tcPr>
-          <w:p>
-            <w:pPr>
-              <w:rPr>
-                <w:b/>
-                <w:bCs/>
-              </w:rPr>
-            </w:pPr>
-          </w:p>
-        </w:tc>
-        <w:tc>
-          <w:tcPr>
-            <w:tcW w:w="4428" w:type="dxa"/>
-          </w:tcPr>
-          <w:p>
-            <w:pPr>
-              <w:rPr>
-                <w:b/>
-                <w:bCs/>
-              </w:rPr>
-            </w:pPr>
-          </w:p>
-        </w:tc>
-      </w:tr>
-      <w:tr>
-        <w:trPr>
-          <w:tblCellSpacing w:w="20" w:type="dxa"/>
-        </w:trPr>
-        <w:tc>
-          <w:tcPr>
-            <w:tcW w:w="4428" w:type="dxa"/>
-          </w:tcPr>
-          <w:p>
-            <w:pPr>
-              <w:rPr>
-                <w:b/>
-                <w:bCs/>
-              </w:rPr>
-            </w:pPr>
-          </w:p>
-        </w:tc>
-        <w:tc>
-          <w:tcPr>
-            <w:tcW w:w="4428" w:type="dxa"/>
-          </w:tcPr>
-          <w:p>
-            <w:pPr>
-              <w:rPr>
-                <w:b/>
-                <w:bCs/>
-              </w:rPr>
-            </w:pPr>
-          </w:p>
-        </w:tc>
-      </w:tr>
-      <w:tr>
-        <w:trPr>
-          <w:tblCellSpacing w:w="20" w:type="dxa"/>
-        </w:trPr>
-        <w:tc>
-          <w:tcPr>
-            <w:tcW w:w="4428" w:type="dxa"/>
-          </w:tcPr>
-          <w:p>
-            <w:pPr>
-              <w:rPr>
-                <w:b/>
-                <w:bCs/>
-              </w:rPr>
-            </w:pPr>
-          </w:p>
-        </w:tc>
-        <w:tc>
-          <w:tcPr>
-            <w:tcW w:w="4428" w:type="dxa"/>
-          </w:tcPr>
-          <w:p>
-            <w:pPr>
-              <w:rPr>
-                <w:b/>
-                <w:bCs/>
-              </w:rPr>
-            </w:pPr>
-          </w:p>
-        </w:tc>
-      </w:tr>
     </w:tbl>
     <w:p>
       <w:pPr>
@@ -996,7 +907,6 @@
           <w:sz w:val="22"/>
           <w:szCs w:val="22"/>
         </w:rPr>
-        <w:lastRenderedPageBreak/>
         <w:t xml:space="preserve">This paragraph should include education information: name of school, grade, current GPA, IEP status, special needs, tutoring, extracurricular activities, comments from guidance counselors or teachers, any school issues, how child/caregiver feels about school, graduation, vocational training, transportation issues, etc. </w:t>
       </w:r>
       <w:fldSimple w:instr=" MERGEFIELD casa_case.is_transitioning:if \* MERGEFORMAT ">
@@ -1015,7 +925,16 @@
           <w:sz w:val="22"/>
           <w:szCs w:val="22"/>
         </w:rPr>
-        <w:t>If youth is in high school, remember to include information pertaining to required/completed student service learning hours, completion of HSA’s. If youth is in 12</w:t>
+        <w:t xml:space="preserve">If youth is in high school, remember to include </w:t>
+      </w:r>
+      <w:r>
+        <w:rPr>
+          <w:color w:val="FF0000"/>
+          <w:sz w:val="22"/>
+          <w:szCs w:val="22"/>
+        </w:rPr>
+        <w:lastRenderedPageBreak/>
+        <w:t>information pertaining to required/completed student service learning hours, completion of HSA’s. If youth is in 12</w:t>
       </w:r>
       <w:r>
         <w:rPr>
@@ -1126,14 +1045,30 @@
           <w:sz w:val="22"/>
           <w:szCs w:val="22"/>
         </w:rPr>
-        <w:t xml:space="preserve"> always citing where you obtained your information.  Possible topics include:</w:t>
-      </w:r>
-      <w:r>
-        <w:rPr>
-          <w:sz w:val="22"/>
-          <w:szCs w:val="22"/>
-        </w:rPr>
-        <w:t xml:space="preserve">individual </w:t>
+        <w:t xml:space="preserve"> always citing where you obtained your information.  Possible topics include</w:t>
+      </w:r>
+      <w:proofErr w:type="gramStart"/>
+      <w:r>
+        <w:rPr>
+          <w:sz w:val="22"/>
+          <w:szCs w:val="22"/>
+        </w:rPr>
+        <w:t>:</w:t>
+      </w:r>
+      <w:r>
+        <w:rPr>
+          <w:sz w:val="22"/>
+          <w:szCs w:val="22"/>
+        </w:rPr>
+        <w:t>individual</w:t>
+      </w:r>
+      <w:proofErr w:type="gramEnd"/>
+      <w:r>
+        <w:rPr>
+          <w:sz w:val="22"/>
+          <w:szCs w:val="22"/>
+        </w:rPr>
+        <w:t xml:space="preserve"> </w:t>
       </w:r>
       <w:r>
         <w:rPr>
@@ -1167,14 +1102,30 @@
           <w:sz w:val="22"/>
           <w:szCs w:val="22"/>
         </w:rPr>
-        <w:t>If applicable, include a paragraph about visitation:h</w:t>
-      </w:r>
-      <w:r>
-        <w:rPr>
-          <w:sz w:val="22"/>
-          <w:szCs w:val="22"/>
-        </w:rPr>
-        <w:t>ow often, with whom (including siblings), place where visitation is held, who supervises the visits</w:t>
+        <w:t>If applicable, include a paragraph about visitation</w:t>
+      </w:r>
+      <w:proofErr w:type="gramStart"/>
+      <w:r>
+        <w:rPr>
+          <w:sz w:val="22"/>
+          <w:szCs w:val="22"/>
+        </w:rPr>
+        <w:t>:h</w:t>
+      </w:r>
+      <w:r>
+        <w:rPr>
+          <w:sz w:val="22"/>
+          <w:szCs w:val="22"/>
+        </w:rPr>
+        <w:t>ow</w:t>
+      </w:r>
+      <w:proofErr w:type="gramEnd"/>
+      <w:r>
+        <w:rPr>
+          <w:sz w:val="22"/>
+          <w:szCs w:val="22"/>
+        </w:rPr>
+        <w:t xml:space="preserve"> often, with whom (including siblings), place where visitation is held, who supervises the visits</w:t>
       </w:r>
       <w:r>
         <w:rPr>
@@ -1548,7 +1499,23 @@
           <w:sz w:val="22"/>
           <w:szCs w:val="22"/>
         </w:rPr>
-        <w:t>Your opinion, observations and recommendations about the child’s current placement, permanency plan recommendation (if applicable), if you think that the placement should change, stay the same, etc.</w:t>
+        <w:t xml:space="preserve">Your opinion, observations and recommendations about the child’s current placement, </w:t>
+      </w:r>
+      <w:proofErr w:type="gramStart"/>
+      <w:r>
+        <w:rPr>
+          <w:sz w:val="22"/>
+          <w:szCs w:val="22"/>
+        </w:rPr>
+        <w:t>permanency</w:t>
+      </w:r>
+      <w:proofErr w:type="gramEnd"/>
+      <w:r>
+        <w:rPr>
+          <w:sz w:val="22"/>
+          <w:szCs w:val="22"/>
+        </w:rPr>
+        <w:t xml:space="preserve"> plan recommendation (if applicable), if you think that the placement should change, stay the same, etc.</w:t>
       </w:r>
     </w:p>
     <w:p>
@@ -1603,7 +1570,23 @@
           <w:sz w:val="22"/>
           <w:szCs w:val="22"/>
         </w:rPr>
-        <w:t>Your opinion, observations, and recommendations about the child’s mental health status.  For example, if you feel that the child has benefited from therapy and should continue, etc.  (remember, CASAs are not therapists and should not be diagnosing children or recommending frequency, duration, or type of therapy)  .</w:t>
+        <w:t>Your opinion, observations, and recommendations about the child’s mental health status.  For example, if you feel that the child has benefited from therapy and should continue, etc.  (</w:t>
+      </w:r>
+      <w:proofErr w:type="gramStart"/>
+      <w:r>
+        <w:rPr>
+          <w:sz w:val="22"/>
+          <w:szCs w:val="22"/>
+        </w:rPr>
+        <w:t>remember</w:t>
+      </w:r>
+      <w:proofErr w:type="gramEnd"/>
+      <w:r>
+        <w:rPr>
+          <w:sz w:val="22"/>
+          <w:szCs w:val="22"/>
+        </w:rPr>
+        <w:t>, CASAs are not therapists and should not be diagnosing children or recommending frequency, duration, or type of therapy)  .</w:t>
       </w:r>
     </w:p>
     <w:p>

</xml_diff>

<commit_message>
case mandates section does not appear if there are no mandates
</commit_message>
<xml_diff>
--- a/app/documents/templates/montgomery_report_template.docx
+++ b/app/documents/templates/montgomery_report_template.docx
@@ -455,42 +455,34 @@
           <w:szCs w:val="22"/>
         </w:rPr>
       </w:pPr>
-      <w:r>
-        <w:rPr>
-          <w:sz w:val="22"/>
-          <w:szCs w:val="22"/>
-        </w:rPr>
-        <w:fldChar w:fldCharType="begin"/>
-      </w:r>
-      <w:r>
-        <w:rPr>
-          <w:sz w:val="22"/>
-          <w:szCs w:val="22"/>
-        </w:rPr>
-        <w:instrText xml:space="preserve"> MERGEFIELD case_contacts:endIf \* MERGEFORMAT </w:instrText>
-      </w:r>
-      <w:r>
-        <w:rPr>
-          <w:sz w:val="22"/>
-          <w:szCs w:val="22"/>
-        </w:rPr>
-        <w:fldChar w:fldCharType="separate"/>
-      </w:r>
-      <w:r>
-        <w:rPr>
-          <w:noProof/>
-          <w:sz w:val="22"/>
-          <w:szCs w:val="22"/>
-        </w:rPr>
-        <w:t>«case_contacts:endIf»</w:t>
-      </w:r>
-      <w:r>
-        <w:rPr>
-          <w:sz w:val="22"/>
-          <w:szCs w:val="22"/>
-        </w:rPr>
-        <w:fldChar w:fldCharType="end"/>
-      </w:r>
+      <w:fldSimple w:instr=" MERGEFIELD case_contacts:endIf \* MERGEFORMAT ">
+        <w:r>
+          <w:rPr>
+            <w:noProof/>
+            <w:sz w:val="22"/>
+            <w:szCs w:val="22"/>
+          </w:rPr>
+          <w:t>«case_contacts:endIf»</w:t>
+        </w:r>
+      </w:fldSimple>
+    </w:p>
+    <w:p>
+      <w:pPr>
+        <w:rPr>
+          <w:sz w:val="22"/>
+          <w:szCs w:val="22"/>
+        </w:rPr>
+      </w:pPr>
+      <w:fldSimple w:instr=" MERGEFIELD case_mandates:if \* MERGEFORMAT ">
+        <w:r>
+          <w:rPr>
+            <w:noProof/>
+            <w:sz w:val="22"/>
+            <w:szCs w:val="22"/>
+          </w:rPr>
+          <w:t>«case_mandates:if»</w:t>
+        </w:r>
+      </w:fldSimple>
     </w:p>
     <w:p>
       <w:pPr>
@@ -735,6 +727,56 @@
           <w:szCs w:val="22"/>
         </w:rPr>
       </w:pPr>
+      <w:r>
+        <w:rPr>
+          <w:b/>
+          <w:sz w:val="22"/>
+          <w:szCs w:val="22"/>
+        </w:rPr>
+        <w:fldChar w:fldCharType="begin"/>
+      </w:r>
+      <w:r>
+        <w:rPr>
+          <w:b/>
+          <w:sz w:val="22"/>
+          <w:szCs w:val="22"/>
+        </w:rPr>
+        <w:instrText xml:space="preserve"> MERGEFIELD case_mandates:endIf \* MERGEFORMAT </w:instrText>
+      </w:r>
+      <w:r>
+        <w:rPr>
+          <w:b/>
+          <w:sz w:val="22"/>
+          <w:szCs w:val="22"/>
+        </w:rPr>
+        <w:fldChar w:fldCharType="separate"/>
+      </w:r>
+      <w:r>
+        <w:rPr>
+          <w:b/>
+          <w:noProof/>
+          <w:sz w:val="22"/>
+          <w:szCs w:val="22"/>
+        </w:rPr>
+        <w:t>«case_mandates:endIf»</w:t>
+      </w:r>
+      <w:r>
+        <w:rPr>
+          <w:b/>
+          <w:sz w:val="22"/>
+          <w:szCs w:val="22"/>
+        </w:rPr>
+        <w:fldChar w:fldCharType="end"/>
+      </w:r>
+    </w:p>
+    <w:p>
+      <w:pPr>
+        <w:rPr>
+          <w:b/>
+          <w:sz w:val="22"/>
+          <w:szCs w:val="22"/>
+        </w:rPr>
+      </w:pPr>
     </w:p>
     <w:p>
       <w:pPr>
@@ -907,7 +949,15 @@
           <w:sz w:val="22"/>
           <w:szCs w:val="22"/>
         </w:rPr>
-        <w:t xml:space="preserve">This paragraph should include education information: name of school, grade, current GPA, IEP status, special needs, tutoring, extracurricular activities, comments from guidance counselors or teachers, any school issues, how child/caregiver feels about school, graduation, vocational training, transportation issues, etc. </w:t>
+        <w:t xml:space="preserve">This paragraph should include education information: name of school, grade, current GPA, IEP status, special needs, tutoring, extracurricular activities, comments from guidance counselors or teachers, any school issues, how child/caregiver feels about </w:t>
+      </w:r>
+      <w:r>
+        <w:rPr>
+          <w:sz w:val="22"/>
+          <w:szCs w:val="22"/>
+        </w:rPr>
+        <w:lastRenderedPageBreak/>
+        <w:t xml:space="preserve">school, graduation, vocational training, transportation issues, etc. </w:t>
       </w:r>
       <w:fldSimple w:instr=" MERGEFIELD casa_case.is_transitioning:if \* MERGEFORMAT ">
         <w:r>
@@ -925,16 +975,7 @@
           <w:sz w:val="22"/>
           <w:szCs w:val="22"/>
         </w:rPr>
-        <w:t xml:space="preserve">If youth is in high school, remember to include </w:t>
-      </w:r>
-      <w:r>
-        <w:rPr>
-          <w:color w:val="FF0000"/>
-          <w:sz w:val="22"/>
-          <w:szCs w:val="22"/>
-        </w:rPr>
-        <w:lastRenderedPageBreak/>
-        <w:t>information pertaining to required/completed student service learning hours, completion of HSA’s. If youth is in 12</w:t>
+        <w:t>If youth is in high school, remember to include information pertaining to required/completed student service learning hours, completion of HSA’s. If youth is in 12</w:t>
       </w:r>
       <w:r>
         <w:rPr>

</xml_diff>

<commit_message>
case contats listed like old template, warning is shown with lack of mandates or case contacts
</commit_message>
<xml_diff>
--- a/app/documents/templates/montgomery_report_template.docx
+++ b/app/documents/templates/montgomery_report_template.docx
@@ -217,6 +217,331 @@
           <w:t>«case_contacts:if»</w:t>
         </w:r>
       </w:fldSimple>
+    </w:p>
+    <w:p>
+      <w:pPr>
+        <w:rPr>
+          <w:b/>
+          <w:sz w:val="22"/>
+          <w:szCs w:val="22"/>
+        </w:rPr>
+      </w:pPr>
+      <w:r>
+        <w:rPr>
+          <w:b/>
+          <w:sz w:val="22"/>
+          <w:szCs w:val="22"/>
+        </w:rPr>
+        <w:t>Persons Interviewed Regarding the Situation:</w:t>
+      </w:r>
+    </w:p>
+    <w:p>
+      <w:pPr>
+        <w:rPr>
+          <w:b/>
+          <w:sz w:val="22"/>
+          <w:szCs w:val="22"/>
+        </w:rPr>
+      </w:pPr>
+    </w:p>
+    <w:tbl>
+      <w:tblPr>
+        <w:tblStyle w:val="TableGrid"/>
+        <w:tblW w:w="8820" w:type="dxa"/>
+        <w:tblInd w:w="108" w:type="dxa"/>
+        <w:tblLook w:val="04A0"/>
+      </w:tblPr>
+      <w:tblGrid>
+        <w:gridCol w:w="3056"/>
+        <w:gridCol w:w="3107"/>
+        <w:gridCol w:w="2657"/>
+      </w:tblGrid>
+      <w:tr>
+        <w:tc>
+          <w:tcPr>
+            <w:tcW w:w="3056" w:type="dxa"/>
+          </w:tcPr>
+          <w:p>
+            <w:pPr>
+              <w:ind w:left="-108"/>
+              <w:rPr>
+                <w:szCs w:val="24"/>
+                <w:u w:val="single"/>
+              </w:rPr>
+            </w:pPr>
+            <w:r>
+              <w:rPr>
+                <w:b/>
+                <w:szCs w:val="24"/>
+                <w:u w:val="single"/>
+              </w:rPr>
+              <w:t>Name</w:t>
+            </w:r>
+          </w:p>
+        </w:tc>
+        <w:tc>
+          <w:tcPr>
+            <w:tcW w:w="3107" w:type="dxa"/>
+          </w:tcPr>
+          <w:p>
+            <w:pPr>
+              <w:ind w:left="-104"/>
+              <w:rPr>
+                <w:szCs w:val="24"/>
+                <w:u w:val="single"/>
+              </w:rPr>
+            </w:pPr>
+            <w:r>
+              <w:rPr>
+                <w:b/>
+                <w:szCs w:val="24"/>
+                <w:u w:val="single"/>
+              </w:rPr>
+              <w:t>Title</w:t>
+            </w:r>
+          </w:p>
+        </w:tc>
+        <w:tc>
+          <w:tcPr>
+            <w:tcW w:w="2657" w:type="dxa"/>
+          </w:tcPr>
+          <w:p>
+            <w:pPr>
+              <w:rPr>
+                <w:szCs w:val="24"/>
+                <w:u w:val="single"/>
+              </w:rPr>
+            </w:pPr>
+            <w:r>
+              <w:rPr>
+                <w:b/>
+                <w:szCs w:val="24"/>
+                <w:u w:val="single"/>
+              </w:rPr>
+              <w:t>Contact Dates</w:t>
+            </w:r>
+          </w:p>
+        </w:tc>
+      </w:tr>
+      <w:tr>
+        <w:tc>
+          <w:tcPr>
+            <w:tcW w:w="3056" w:type="dxa"/>
+          </w:tcPr>
+          <w:p>
+            <w:pPr>
+              <w:ind w:left="-108"/>
+              <w:rPr>
+                <w:szCs w:val="24"/>
+              </w:rPr>
+            </w:pPr>
+            <w:fldSimple w:instr=" MERGEFIELD case_contacts:each(contact) \* MERGEFORMAT ">
+              <w:r>
+                <w:rPr>
+                  <w:noProof/>
+                  <w:szCs w:val="24"/>
+                </w:rPr>
+                <w:t>«case_contacts:each(contact)»</w:t>
+              </w:r>
+            </w:fldSimple>
+          </w:p>
+        </w:tc>
+        <w:tc>
+          <w:tcPr>
+            <w:tcW w:w="3107" w:type="dxa"/>
+          </w:tcPr>
+          <w:p>
+            <w:pPr>
+              <w:rPr>
+                <w:szCs w:val="24"/>
+              </w:rPr>
+            </w:pPr>
+          </w:p>
+        </w:tc>
+        <w:tc>
+          <w:tcPr>
+            <w:tcW w:w="2657" w:type="dxa"/>
+          </w:tcPr>
+          <w:p>
+            <w:pPr>
+              <w:rPr>
+                <w:szCs w:val="24"/>
+              </w:rPr>
+            </w:pPr>
+          </w:p>
+        </w:tc>
+      </w:tr>
+      <w:tr>
+        <w:tc>
+          <w:tcPr>
+            <w:tcW w:w="3056" w:type="dxa"/>
+          </w:tcPr>
+          <w:p>
+            <w:pPr>
+              <w:ind w:left="-108"/>
+            </w:pPr>
+            <w:fldSimple w:instr=" MERGEFIELD  =contact.name  \* MERGEFORMAT ">
+              <w:r>
+                <w:rPr>
+                  <w:noProof/>
+                  <w:szCs w:val="24"/>
+                </w:rPr>
+                <w:t>«=contact.name»</w:t>
+              </w:r>
+            </w:fldSimple>
+          </w:p>
+        </w:tc>
+        <w:tc>
+          <w:tcPr>
+            <w:tcW w:w="3107" w:type="dxa"/>
+          </w:tcPr>
+          <w:p>
+            <w:pPr>
+              <w:ind w:left="-104"/>
+              <w:rPr>
+                <w:szCs w:val="24"/>
+              </w:rPr>
+            </w:pPr>
+            <w:fldSimple w:instr=" MERGEFIELD  =contact.type  \* MERGEFORMAT ">
+              <w:r>
+                <w:rPr>
+                  <w:noProof/>
+                  <w:szCs w:val="24"/>
+                </w:rPr>
+                <w:t>«=contact.type»</w:t>
+              </w:r>
+            </w:fldSimple>
+          </w:p>
+        </w:tc>
+        <w:tc>
+          <w:tcPr>
+            <w:tcW w:w="2657" w:type="dxa"/>
+          </w:tcPr>
+          <w:p>
+            <w:pPr>
+              <w:ind w:left="-61"/>
+              <w:rPr>
+                <w:szCs w:val="24"/>
+              </w:rPr>
+            </w:pPr>
+            <w:fldSimple w:instr=" MERGEFIELD  =contact.dates  \* MERGEFORMAT ">
+              <w:r>
+                <w:rPr>
+                  <w:noProof/>
+                  <w:szCs w:val="24"/>
+                </w:rPr>
+                <w:t>«=contact.dates»</w:t>
+              </w:r>
+            </w:fldSimple>
+          </w:p>
+        </w:tc>
+      </w:tr>
+      <w:tr>
+        <w:tc>
+          <w:tcPr>
+            <w:tcW w:w="3056" w:type="dxa"/>
+          </w:tcPr>
+          <w:p>
+            <w:pPr>
+              <w:ind w:left="-108"/>
+              <w:rPr>
+                <w:szCs w:val="24"/>
+              </w:rPr>
+            </w:pPr>
+            <w:fldSimple w:instr=" MERGEFIELD case_contacts:endEach \* MERGEFORMAT ">
+              <w:r>
+                <w:rPr>
+                  <w:noProof/>
+                  <w:szCs w:val="24"/>
+                </w:rPr>
+                <w:t>«case_contacts:endEach»</w:t>
+              </w:r>
+            </w:fldSimple>
+          </w:p>
+        </w:tc>
+        <w:tc>
+          <w:tcPr>
+            <w:tcW w:w="3107" w:type="dxa"/>
+          </w:tcPr>
+          <w:p>
+            <w:pPr>
+              <w:rPr>
+                <w:szCs w:val="24"/>
+              </w:rPr>
+            </w:pPr>
+          </w:p>
+        </w:tc>
+        <w:tc>
+          <w:tcPr>
+            <w:tcW w:w="2657" w:type="dxa"/>
+          </w:tcPr>
+          <w:p>
+            <w:pPr>
+              <w:rPr>
+                <w:szCs w:val="24"/>
+              </w:rPr>
+            </w:pPr>
+          </w:p>
+        </w:tc>
+      </w:tr>
+    </w:tbl>
+    <w:p>
+      <w:pPr>
+        <w:rPr>
+          <w:b/>
+          <w:sz w:val="22"/>
+          <w:szCs w:val="22"/>
+        </w:rPr>
+      </w:pPr>
+    </w:p>
+    <w:p>
+      <w:pPr>
+        <w:rPr>
+          <w:b/>
+          <w:sz w:val="22"/>
+          <w:szCs w:val="22"/>
+        </w:rPr>
+      </w:pPr>
+      <w:fldSimple w:instr=" MERGEFIELD case_contacts:else \* MERGEFORMAT ">
+        <w:r>
+          <w:rPr>
+            <w:b/>
+            <w:noProof/>
+            <w:sz w:val="22"/>
+            <w:szCs w:val="22"/>
+          </w:rPr>
+          <w:t>«case_contacts:else»</w:t>
+        </w:r>
+      </w:fldSimple>
+    </w:p>
+    <w:p>
+      <w:pPr>
+        <w:rPr>
+          <w:color w:val="C45911" w:themeColor="accent2" w:themeShade="BF"/>
+          <w:sz w:val="22"/>
+          <w:szCs w:val="22"/>
+        </w:rPr>
+      </w:pPr>
+      <w:r>
+        <w:rPr>
+          <w:b/>
+          <w:bCs/>
+          <w:color w:val="C45911" w:themeColor="accent2" w:themeShade="BF"/>
+          <w:sz w:val="22"/>
+          <w:szCs w:val="22"/>
+        </w:rPr>
+        <w:t>Did you forget to enter your c</w:t>
+      </w:r>
+      <w:r>
+        <w:rPr>
+          <w:b/>
+          <w:bCs/>
+          <w:color w:val="C45911" w:themeColor="accent2" w:themeShade="BF"/>
+          <w:sz w:val="22"/>
+          <w:szCs w:val="22"/>
+        </w:rPr>
+        <w:t>ase contacts?</w:t>
+      </w:r>
     </w:p>
     <w:p>
       <w:pPr>
@@ -689,6 +1014,109 @@
           </w:p>
         </w:tc>
       </w:tr>
+    </w:tbl>
+    <w:p>
+      <w:pPr>
+        <w:rPr>
+          <w:sz w:val="22"/>
+          <w:szCs w:val="22"/>
+        </w:rPr>
+      </w:pPr>
+    </w:p>
+    <w:p>
+      <w:pPr>
+        <w:rPr>
+          <w:sz w:val="22"/>
+          <w:szCs w:val="22"/>
+        </w:rPr>
+      </w:pPr>
+      <w:fldSimple w:instr=" MERGEFIELD case_mandates:else \* MERGEFORMAT ">
+        <w:r>
+          <w:rPr>
+            <w:noProof/>
+            <w:sz w:val="22"/>
+            <w:szCs w:val="22"/>
+          </w:rPr>
+          <w:t>«case_mandates:else»</w:t>
+        </w:r>
+      </w:fldSimple>
+    </w:p>
+    <w:p>
+      <w:pPr>
+        <w:rPr>
+          <w:color w:val="C45911" w:themeColor="accent2" w:themeShade="BF"/>
+          <w:sz w:val="22"/>
+          <w:szCs w:val="22"/>
+        </w:rPr>
+      </w:pPr>
+      <w:r>
+        <w:rPr>
+          <w:b/>
+          <w:bCs/>
+          <w:color w:val="C45911" w:themeColor="accent2" w:themeShade="BF"/>
+          <w:sz w:val="22"/>
+          <w:szCs w:val="22"/>
+        </w:rPr>
+        <w:t>Did you forget to enter</w:t>
+      </w:r>
+      <w:r>
+        <w:rPr>
+          <w:b/>
+          <w:bCs/>
+          <w:color w:val="C45911" w:themeColor="accent2" w:themeShade="BF"/>
+          <w:sz w:val="22"/>
+          <w:szCs w:val="22"/>
+        </w:rPr>
+        <w:t xml:space="preserve"> your court mandates?</w:t>
+      </w:r>
+    </w:p>
+    <w:p>
+      <w:pPr>
+        <w:rPr>
+          <w:b/>
+          <w:bCs/>
+          <w:sz w:val="22"/>
+          <w:szCs w:val="22"/>
+        </w:rPr>
+      </w:pPr>
+      <w:r>
+        <w:rPr>
+          <w:b/>
+          <w:bCs/>
+          <w:sz w:val="22"/>
+          <w:szCs w:val="22"/>
+        </w:rPr>
+        <w:t>Orders from _______________ hearing:</w:t>
+      </w:r>
+    </w:p>
+    <w:p>
+      <w:pPr>
+        <w:rPr>
+          <w:b/>
+          <w:bCs/>
+          <w:sz w:val="22"/>
+          <w:szCs w:val="22"/>
+        </w:rPr>
+      </w:pPr>
+    </w:p>
+    <w:tbl>
+      <w:tblPr>
+        <w:tblW w:w="0" w:type="auto"/>
+        <w:tblCellSpacing w:w="20" w:type="dxa"/>
+        <w:tblBorders>
+          <w:top w:val="outset" w:sz="6" w:space="0" w:color="auto"/>
+          <w:left w:val="outset" w:sz="6" w:space="0" w:color="auto"/>
+          <w:bottom w:val="outset" w:sz="6" w:space="0" w:color="auto"/>
+          <w:right w:val="outset" w:sz="6" w:space="0" w:color="auto"/>
+          <w:insideH w:val="outset" w:sz="6" w:space="0" w:color="auto"/>
+          <w:insideV w:val="outset" w:sz="6" w:space="0" w:color="auto"/>
+        </w:tblBorders>
+        <w:tblLook w:val="01E0"/>
+      </w:tblPr>
+      <w:tblGrid>
+        <w:gridCol w:w="4483"/>
+        <w:gridCol w:w="4483"/>
+      </w:tblGrid>
       <w:tr>
         <w:trPr>
           <w:tblCellSpacing w:w="20" w:type="dxa"/>
@@ -699,8 +1127,86 @@
           </w:tcPr>
           <w:p>
             <w:pPr>
-              <w:rPr>
+              <w:jc w:val="center"/>
+              <w:rPr>
+                <w:b/>
                 <w:bCs/>
+                <w:u w:val="single"/>
+              </w:rPr>
+            </w:pPr>
+            <w:r>
+              <w:rPr>
+                <w:b/>
+                <w:bCs/>
+                <w:sz w:val="22"/>
+                <w:szCs w:val="22"/>
+                <w:u w:val="single"/>
+              </w:rPr>
+              <w:t>Ordered</w:t>
+            </w:r>
+            <w:r>
+              <w:rPr>
+                <w:sz w:val="22"/>
+                <w:szCs w:val="22"/>
+              </w:rPr>
+              <w:t>(Please write using exact wording from Order, do not summarize)</w:t>
+            </w:r>
+          </w:p>
+        </w:tc>
+        <w:tc>
+          <w:tcPr>
+            <w:tcW w:w="4423" w:type="dxa"/>
+          </w:tcPr>
+          <w:p>
+            <w:pPr>
+              <w:jc w:val="center"/>
+              <w:rPr>
+                <w:b/>
+                <w:bCs/>
+                <w:u w:val="single"/>
+              </w:rPr>
+            </w:pPr>
+            <w:r>
+              <w:rPr>
+                <w:b/>
+                <w:bCs/>
+                <w:sz w:val="22"/>
+                <w:szCs w:val="22"/>
+                <w:u w:val="single"/>
+              </w:rPr>
+              <w:t xml:space="preserve">Status </w:t>
+            </w:r>
+            <w:r>
+              <w:rPr>
+                <w:sz w:val="22"/>
+                <w:szCs w:val="22"/>
+              </w:rPr>
+              <w:t xml:space="preserve">(Please only identify as “Implemented,” “Not Implemented,” or “Partially </w:t>
+            </w:r>
+            <w:r>
+              <w:rPr>
+                <w:sz w:val="22"/>
+                <w:szCs w:val="22"/>
+              </w:rPr>
+              <w:lastRenderedPageBreak/>
+              <w:t>Implemented”)</w:t>
+            </w:r>
+          </w:p>
+        </w:tc>
+      </w:tr>
+      <w:tr>
+        <w:trPr>
+          <w:tblCellSpacing w:w="20" w:type="dxa"/>
+        </w:trPr>
+        <w:tc>
+          <w:tcPr>
+            <w:tcW w:w="4423" w:type="dxa"/>
+          </w:tcPr>
+          <w:p>
+            <w:pPr>
+              <w:rPr>
+                <w:bCs/>
+                <w:color w:val="FF6600"/>
               </w:rPr>
             </w:pPr>
           </w:p>
@@ -713,6 +1219,65 @@
             <w:pPr>
               <w:rPr>
                 <w:bCs/>
+                <w:color w:val="0000FF"/>
+              </w:rPr>
+            </w:pPr>
+          </w:p>
+        </w:tc>
+      </w:tr>
+      <w:tr>
+        <w:trPr>
+          <w:tblCellSpacing w:w="20" w:type="dxa"/>
+        </w:trPr>
+        <w:tc>
+          <w:tcPr>
+            <w:tcW w:w="4423" w:type="dxa"/>
+          </w:tcPr>
+          <w:p>
+            <w:pPr>
+              <w:rPr>
+                <w:bCs/>
+              </w:rPr>
+            </w:pPr>
+          </w:p>
+        </w:tc>
+        <w:tc>
+          <w:tcPr>
+            <w:tcW w:w="4423" w:type="dxa"/>
+          </w:tcPr>
+          <w:p>
+            <w:pPr>
+              <w:rPr>
+                <w:bCs/>
+              </w:rPr>
+            </w:pPr>
+          </w:p>
+        </w:tc>
+      </w:tr>
+      <w:tr>
+        <w:trPr>
+          <w:tblCellSpacing w:w="20" w:type="dxa"/>
+        </w:trPr>
+        <w:tc>
+          <w:tcPr>
+            <w:tcW w:w="4423" w:type="dxa"/>
+          </w:tcPr>
+          <w:p>
+            <w:pPr>
+              <w:rPr>
+                <w:bCs/>
+              </w:rPr>
+            </w:pPr>
+          </w:p>
+        </w:tc>
+        <w:tc>
+          <w:tcPr>
+            <w:tcW w:w="4423" w:type="dxa"/>
+          </w:tcPr>
+          <w:p>
+            <w:pPr>
+              <w:rPr>
+                <w:bCs/>
               </w:rPr>
             </w:pPr>
           </w:p>
@@ -727,47 +1292,17 @@
           <w:szCs w:val="22"/>
         </w:rPr>
       </w:pPr>
-      <w:r>
-        <w:rPr>
-          <w:b/>
-          <w:sz w:val="22"/>
-          <w:szCs w:val="22"/>
-        </w:rPr>
-        <w:fldChar w:fldCharType="begin"/>
-      </w:r>
-      <w:r>
-        <w:rPr>
-          <w:b/>
-          <w:sz w:val="22"/>
-          <w:szCs w:val="22"/>
-        </w:rPr>
-        <w:instrText xml:space="preserve"> MERGEFIELD case_mandates:endIf \* MERGEFORMAT </w:instrText>
-      </w:r>
-      <w:r>
-        <w:rPr>
-          <w:b/>
-          <w:sz w:val="22"/>
-          <w:szCs w:val="22"/>
-        </w:rPr>
-        <w:fldChar w:fldCharType="separate"/>
-      </w:r>
-      <w:r>
-        <w:rPr>
-          <w:b/>
-          <w:noProof/>
-          <w:sz w:val="22"/>
-          <w:szCs w:val="22"/>
-        </w:rPr>
-        <w:t>«case_mandates:endIf»</w:t>
-      </w:r>
-      <w:r>
-        <w:rPr>
-          <w:b/>
-          <w:sz w:val="22"/>
-          <w:szCs w:val="22"/>
-        </w:rPr>
-        <w:fldChar w:fldCharType="end"/>
-      </w:r>
+      <w:fldSimple w:instr=" MERGEFIELD case_mandates:endIf \* MERGEFORMAT ">
+        <w:r>
+          <w:rPr>
+            <w:b/>
+            <w:noProof/>
+            <w:sz w:val="22"/>
+            <w:szCs w:val="22"/>
+          </w:rPr>
+          <w:t>«case_mandates:endIf»</w:t>
+        </w:r>
+      </w:fldSimple>
     </w:p>
     <w:p>
       <w:pPr>
@@ -949,15 +1484,7 @@
           <w:sz w:val="22"/>
           <w:szCs w:val="22"/>
         </w:rPr>
-        <w:t xml:space="preserve">This paragraph should include education information: name of school, grade, current GPA, IEP status, special needs, tutoring, extracurricular activities, comments from guidance counselors or teachers, any school issues, how child/caregiver feels about </w:t>
-      </w:r>
-      <w:r>
-        <w:rPr>
-          <w:sz w:val="22"/>
-          <w:szCs w:val="22"/>
-        </w:rPr>
-        <w:lastRenderedPageBreak/>
-        <w:t xml:space="preserve">school, graduation, vocational training, transportation issues, etc. </w:t>
+        <w:t xml:space="preserve">This paragraph should include education information: name of school, grade, current GPA, IEP status, special needs, tutoring, extracurricular activities, comments from guidance counselors or teachers, any school issues, how child/caregiver feels about school, graduation, vocational training, transportation issues, etc. </w:t>
       </w:r>
       <w:fldSimple w:instr=" MERGEFIELD casa_case.is_transitioning:if \* MERGEFORMAT ">
         <w:r>
@@ -1086,30 +1613,14 @@
           <w:sz w:val="22"/>
           <w:szCs w:val="22"/>
         </w:rPr>
-        <w:t xml:space="preserve"> always citing where you obtained your information.  Possible topics include</w:t>
-      </w:r>
-      <w:proofErr w:type="gramStart"/>
-      <w:r>
-        <w:rPr>
-          <w:sz w:val="22"/>
-          <w:szCs w:val="22"/>
-        </w:rPr>
-        <w:t>:</w:t>
-      </w:r>
-      <w:r>
-        <w:rPr>
-          <w:sz w:val="22"/>
-          <w:szCs w:val="22"/>
-        </w:rPr>
-        <w:t>individual</w:t>
-      </w:r>
-      <w:proofErr w:type="gramEnd"/>
-      <w:r>
-        <w:rPr>
-          <w:sz w:val="22"/>
-          <w:szCs w:val="22"/>
-        </w:rPr>
-        <w:t xml:space="preserve"> </w:t>
+        <w:t xml:space="preserve"> always citing where you obtained your information.  Possible topics include:</w:t>
+      </w:r>
+      <w:r>
+        <w:rPr>
+          <w:sz w:val="22"/>
+          <w:szCs w:val="22"/>
+        </w:rPr>
+        <w:t xml:space="preserve">individual </w:t>
       </w:r>
       <w:r>
         <w:rPr>
@@ -1143,30 +1654,14 @@
           <w:sz w:val="22"/>
           <w:szCs w:val="22"/>
         </w:rPr>
-        <w:t>If applicable, include a paragraph about visitation</w:t>
-      </w:r>
-      <w:proofErr w:type="gramStart"/>
-      <w:r>
-        <w:rPr>
-          <w:sz w:val="22"/>
-          <w:szCs w:val="22"/>
-        </w:rPr>
-        <w:t>:h</w:t>
-      </w:r>
-      <w:r>
-        <w:rPr>
-          <w:sz w:val="22"/>
-          <w:szCs w:val="22"/>
-        </w:rPr>
-        <w:t>ow</w:t>
-      </w:r>
-      <w:proofErr w:type="gramEnd"/>
-      <w:r>
-        <w:rPr>
-          <w:sz w:val="22"/>
-          <w:szCs w:val="22"/>
-        </w:rPr>
-        <w:t xml:space="preserve"> often, with whom (including siblings), place where visitation is held, who supervises the visits</w:t>
+        <w:t>If applicable, include a paragraph about visitation:h</w:t>
+      </w:r>
+      <w:r>
+        <w:rPr>
+          <w:sz w:val="22"/>
+          <w:szCs w:val="22"/>
+        </w:rPr>
+        <w:t>ow often, with whom (including siblings), place where visitation is held, who supervises the visits</w:t>
       </w:r>
       <w:r>
         <w:rPr>
@@ -1219,6 +1714,7 @@
           <w:sz w:val="22"/>
           <w:szCs w:val="22"/>
         </w:rPr>
+        <w:lastRenderedPageBreak/>
         <w:t xml:space="preserve">In this paragraph, </w:t>
       </w:r>
       <w:r>
@@ -1540,23 +2036,7 @@
           <w:sz w:val="22"/>
           <w:szCs w:val="22"/>
         </w:rPr>
-        <w:t xml:space="preserve">Your opinion, observations and recommendations about the child’s current placement, </w:t>
-      </w:r>
-      <w:proofErr w:type="gramStart"/>
-      <w:r>
-        <w:rPr>
-          <w:sz w:val="22"/>
-          <w:szCs w:val="22"/>
-        </w:rPr>
-        <w:t>permanency</w:t>
-      </w:r>
-      <w:proofErr w:type="gramEnd"/>
-      <w:r>
-        <w:rPr>
-          <w:sz w:val="22"/>
-          <w:szCs w:val="22"/>
-        </w:rPr>
-        <w:t xml:space="preserve"> plan recommendation (if applicable), if you think that the placement should change, stay the same, etc.</w:t>
+        <w:t>Your opinion, observations and recommendations about the child’s current placement, permanency plan recommendation (if applicable), if you think that the placement should change, stay the same, etc.</w:t>
       </w:r>
     </w:p>
     <w:p>
@@ -1611,23 +2091,7 @@
           <w:sz w:val="22"/>
           <w:szCs w:val="22"/>
         </w:rPr>
-        <w:t>Your opinion, observations, and recommendations about the child’s mental health status.  For example, if you feel that the child has benefited from therapy and should continue, etc.  (</w:t>
-      </w:r>
-      <w:proofErr w:type="gramStart"/>
-      <w:r>
-        <w:rPr>
-          <w:sz w:val="22"/>
-          <w:szCs w:val="22"/>
-        </w:rPr>
-        <w:t>remember</w:t>
-      </w:r>
-      <w:proofErr w:type="gramEnd"/>
-      <w:r>
-        <w:rPr>
-          <w:sz w:val="22"/>
-          <w:szCs w:val="22"/>
-        </w:rPr>
-        <w:t>, CASAs are not therapists and should not be diagnosing children or recommending frequency, duration, or type of therapy)  .</w:t>
+        <w:t>Your opinion, observations, and recommendations about the child’s mental health status.  For example, if you feel that the child has benefited from therapy and should continue, etc.  (remember, CASAs are not therapists and should not be diagnosing children or recommending frequency, duration, or type of therapy)  .</w:t>
       </w:r>
     </w:p>
     <w:p>
@@ -2451,7 +2915,7 @@
     <w:lsdException w:name="Subtitle" w:semiHidden="0" w:uiPriority="11" w:unhideWhenUsed="0" w:qFormat="1"/>
     <w:lsdException w:name="Strong" w:semiHidden="0" w:uiPriority="22" w:unhideWhenUsed="0" w:qFormat="1"/>
     <w:lsdException w:name="Emphasis" w:semiHidden="0" w:uiPriority="20" w:unhideWhenUsed="0" w:qFormat="1"/>
-    <w:lsdException w:name="Table Grid" w:semiHidden="0" w:uiPriority="39" w:unhideWhenUsed="0"/>
+    <w:lsdException w:name="Table Grid" w:semiHidden="0" w:uiPriority="59" w:unhideWhenUsed="0"/>
     <w:lsdException w:name="Placeholder Text" w:unhideWhenUsed="0"/>
     <w:lsdException w:name="No Spacing" w:semiHidden="0" w:uiPriority="1" w:unhideWhenUsed="0" w:qFormat="1"/>
     <w:lsdException w:name="Light Shading" w:semiHidden="0" w:uiPriority="60" w:unhideWhenUsed="0"/>
@@ -2613,6 +3077,36 @@
     <w:pPr>
       <w:ind w:left="720"/>
     </w:pPr>
+  </w:style>
+  <w:style w:type="table" w:styleId="TableGrid">
+    <w:name w:val="Table Grid"/>
+    <w:basedOn w:val="TableNormal"/>
+    <w:uiPriority w:val="59"/>
+    <w:rsid w:val="00C103E5"/>
+    <w:pPr>
+      <w:spacing w:after="0" w:line="240" w:lineRule="auto"/>
+      <w:ind w:left="-851" w:right="-703"/>
+    </w:pPr>
+    <w:rPr>
+      <w:lang w:val="en-CA"/>
+    </w:rPr>
+    <w:tblPr>
+      <w:tblInd w:w="0" w:type="dxa"/>
+      <w:tblBorders>
+        <w:top w:val="single" w:sz="4" w:space="0" w:color="auto"/>
+        <w:left w:val="single" w:sz="4" w:space="0" w:color="auto"/>
+        <w:bottom w:val="single" w:sz="4" w:space="0" w:color="auto"/>
+        <w:right w:val="single" w:sz="4" w:space="0" w:color="auto"/>
+        <w:insideH w:val="single" w:sz="4" w:space="0" w:color="auto"/>
+        <w:insideV w:val="single" w:sz="4" w:space="0" w:color="auto"/>
+      </w:tblBorders>
+      <w:tblCellMar>
+        <w:top w:w="0" w:type="dxa"/>
+        <w:left w:w="108" w:type="dxa"/>
+        <w:bottom w:w="0" w:type="dxa"/>
+        <w:right w:w="108" w:type="dxa"/>
+      </w:tblCellMar>
+    </w:tblPr>
   </w:style>
 </w:styles>
 </file>
@@ -2910,4 +3404,16 @@
     </a:ext>
   </a:extLst>
 </a:theme>
+</file>
+
+<file path=customXml/item1.xml><?xml version="1.0" encoding="utf-8"?>
+<b:Sources xmlns:b="http://schemas.openxmlformats.org/officeDocument/2006/bibliography" xmlns="http://schemas.openxmlformats.org/officeDocument/2006/bibliography" SelectedStyle="\APA.XSL" StyleName="APA"/>
+</file>
+
+<file path=customXml/itemProps1.xml><?xml version="1.0" encoding="utf-8"?>
+<ds:datastoreItem xmlns:ds="http://schemas.openxmlformats.org/officeDocument/2006/customXml" ds:itemID="{0CEFB62A-8A8A-4106-8561-ECCA2DCA8D44}">
+  <ds:schemaRefs>
+    <ds:schemaRef ds:uri="http://schemas.openxmlformats.org/officeDocument/2006/bibliography"/>
+  </ds:schemaRefs>
+</ds:datastoreItem>
 </file>
</xml_diff>

<commit_message>
fixed table cell wrap
</commit_message>
<xml_diff>
--- a/app/documents/templates/montgomery_report_template.docx
+++ b/app/documents/templates/montgomery_report_template.docx
@@ -330,7 +330,7 @@
           </w:tcPr>
           <w:p>
             <w:pPr>
-              <w:ind w:left="-108"/>
+              <w:ind w:left="-108" w:right="-112"/>
               <w:rPr>
                 <w:szCs w:val="24"/>
               </w:rPr>
@@ -378,7 +378,7 @@
           </w:tcPr>
           <w:p>
             <w:pPr>
-              <w:ind w:left="-108"/>
+              <w:ind w:left="-108" w:right="-112"/>
             </w:pPr>
             <w:fldSimple w:instr=" MERGEFIELD  =contact.name  \* MERGEFORMAT ">
               <w:r>
@@ -397,7 +397,7 @@
           </w:tcPr>
           <w:p>
             <w:pPr>
-              <w:ind w:left="-104"/>
+              <w:ind w:left="-104" w:right="-65"/>
               <w:rPr>
                 <w:szCs w:val="24"/>
               </w:rPr>
@@ -419,7 +419,7 @@
           </w:tcPr>
           <w:p>
             <w:pPr>
-              <w:ind w:left="-61"/>
+              <w:ind w:left="-61" w:right="-108"/>
               <w:rPr>
                 <w:szCs w:val="24"/>
               </w:rPr>
@@ -443,7 +443,7 @@
           </w:tcPr>
           <w:p>
             <w:pPr>
-              <w:ind w:left="-108"/>
+              <w:ind w:left="-108" w:right="-112"/>
               <w:rPr>
                 <w:szCs w:val="24"/>
               </w:rPr>
@@ -1142,6 +1142,7 @@
                 <w:szCs w:val="22"/>
                 <w:u w:val="single"/>
               </w:rPr>
+              <w:lastRenderedPageBreak/>
               <w:t>Ordered</w:t>
             </w:r>
             <w:r>
@@ -1181,15 +1182,7 @@
                 <w:sz w:val="22"/>
                 <w:szCs w:val="22"/>
               </w:rPr>
-              <w:t xml:space="preserve">(Please only identify as “Implemented,” “Not Implemented,” or “Partially </w:t>
-            </w:r>
-            <w:r>
-              <w:rPr>
-                <w:sz w:val="22"/>
-                <w:szCs w:val="22"/>
-              </w:rPr>
-              <w:lastRenderedPageBreak/>
-              <w:t>Implemented”)</w:t>
+              <w:t>(Please only identify as “Implemented,” “Not Implemented,” or “Partially Implemented”)</w:t>
             </w:r>
           </w:p>
         </w:tc>
@@ -1613,14 +1606,30 @@
           <w:sz w:val="22"/>
           <w:szCs w:val="22"/>
         </w:rPr>
-        <w:t xml:space="preserve"> always citing where you obtained your information.  Possible topics include:</w:t>
-      </w:r>
-      <w:r>
-        <w:rPr>
-          <w:sz w:val="22"/>
-          <w:szCs w:val="22"/>
-        </w:rPr>
-        <w:t xml:space="preserve">individual </w:t>
+        <w:t xml:space="preserve"> always citing where you obtained your information.  Possible topics include</w:t>
+      </w:r>
+      <w:proofErr w:type="gramStart"/>
+      <w:r>
+        <w:rPr>
+          <w:sz w:val="22"/>
+          <w:szCs w:val="22"/>
+        </w:rPr>
+        <w:t>:</w:t>
+      </w:r>
+      <w:r>
+        <w:rPr>
+          <w:sz w:val="22"/>
+          <w:szCs w:val="22"/>
+        </w:rPr>
+        <w:t>individual</w:t>
+      </w:r>
+      <w:proofErr w:type="gramEnd"/>
+      <w:r>
+        <w:rPr>
+          <w:sz w:val="22"/>
+          <w:szCs w:val="22"/>
+        </w:rPr>
+        <w:t xml:space="preserve"> </w:t>
       </w:r>
       <w:r>
         <w:rPr>
@@ -1654,14 +1663,30 @@
           <w:sz w:val="22"/>
           <w:szCs w:val="22"/>
         </w:rPr>
-        <w:t>If applicable, include a paragraph about visitation:h</w:t>
-      </w:r>
-      <w:r>
-        <w:rPr>
-          <w:sz w:val="22"/>
-          <w:szCs w:val="22"/>
-        </w:rPr>
-        <w:t>ow often, with whom (including siblings), place where visitation is held, who supervises the visits</w:t>
+        <w:t>If applicable, include a paragraph about visitation</w:t>
+      </w:r>
+      <w:proofErr w:type="gramStart"/>
+      <w:r>
+        <w:rPr>
+          <w:sz w:val="22"/>
+          <w:szCs w:val="22"/>
+        </w:rPr>
+        <w:t>:h</w:t>
+      </w:r>
+      <w:r>
+        <w:rPr>
+          <w:sz w:val="22"/>
+          <w:szCs w:val="22"/>
+        </w:rPr>
+        <w:t>ow</w:t>
+      </w:r>
+      <w:proofErr w:type="gramEnd"/>
+      <w:r>
+        <w:rPr>
+          <w:sz w:val="22"/>
+          <w:szCs w:val="22"/>
+        </w:rPr>
+        <w:t xml:space="preserve"> often, with whom (including siblings), place where visitation is held, who supervises the visits</w:t>
       </w:r>
       <w:r>
         <w:rPr>
@@ -1714,7 +1739,6 @@
           <w:sz w:val="22"/>
           <w:szCs w:val="22"/>
         </w:rPr>
-        <w:lastRenderedPageBreak/>
         <w:t xml:space="preserve">In this paragraph, </w:t>
       </w:r>
       <w:r>
@@ -2036,7 +2060,23 @@
           <w:sz w:val="22"/>
           <w:szCs w:val="22"/>
         </w:rPr>
-        <w:t>Your opinion, observations and recommendations about the child’s current placement, permanency plan recommendation (if applicable), if you think that the placement should change, stay the same, etc.</w:t>
+        <w:t xml:space="preserve">Your opinion, observations and recommendations about the child’s current placement, </w:t>
+      </w:r>
+      <w:proofErr w:type="gramStart"/>
+      <w:r>
+        <w:rPr>
+          <w:sz w:val="22"/>
+          <w:szCs w:val="22"/>
+        </w:rPr>
+        <w:t>permanency</w:t>
+      </w:r>
+      <w:proofErr w:type="gramEnd"/>
+      <w:r>
+        <w:rPr>
+          <w:sz w:val="22"/>
+          <w:szCs w:val="22"/>
+        </w:rPr>
+        <w:t xml:space="preserve"> plan recommendation (if applicable), if you think that the placement should change, stay the same, etc.</w:t>
       </w:r>
     </w:p>
     <w:p>
@@ -2091,7 +2131,23 @@
           <w:sz w:val="22"/>
           <w:szCs w:val="22"/>
         </w:rPr>
-        <w:t>Your opinion, observations, and recommendations about the child’s mental health status.  For example, if you feel that the child has benefited from therapy and should continue, etc.  (remember, CASAs are not therapists and should not be diagnosing children or recommending frequency, duration, or type of therapy)  .</w:t>
+        <w:t>Your opinion, observations, and recommendations about the child’s mental health status.  For example, if you feel that the child has benefited from therapy and should continue, etc.  (</w:t>
+      </w:r>
+      <w:proofErr w:type="gramStart"/>
+      <w:r>
+        <w:rPr>
+          <w:sz w:val="22"/>
+          <w:szCs w:val="22"/>
+        </w:rPr>
+        <w:t>remember</w:t>
+      </w:r>
+      <w:proofErr w:type="gramEnd"/>
+      <w:r>
+        <w:rPr>
+          <w:sz w:val="22"/>
+          <w:szCs w:val="22"/>
+        </w:rPr>
+        <w:t>, CASAs are not therapists and should not be diagnosing children or recommending frequency, duration, or type of therapy)  .</w:t>
       </w:r>
     </w:p>
     <w:p>
@@ -3411,7 +3467,7 @@
 </file>
 
 <file path=customXml/itemProps1.xml><?xml version="1.0" encoding="utf-8"?>
-<ds:datastoreItem xmlns:ds="http://schemas.openxmlformats.org/officeDocument/2006/customXml" ds:itemID="{0CEFB62A-8A8A-4106-8561-ECCA2DCA8D44}">
+<ds:datastoreItem xmlns:ds="http://schemas.openxmlformats.org/officeDocument/2006/customXml" ds:itemID="{2D38B759-BC37-45AC-A49E-67F4B4DED158}">
   <ds:schemaRefs>
     <ds:schemaRef ds:uri="http://schemas.openxmlformats.org/officeDocument/2006/bibliography"/>
   </ds:schemaRefs>

</xml_diff>

<commit_message>
court mandates table auto populates
</commit_message>
<xml_diff>
--- a/app/documents/templates/montgomery_report_template.docx
+++ b/app/documents/templates/montgomery_report_template.docx
@@ -913,14 +913,7 @@
                 <w:szCs w:val="22"/>
                 <w:u w:val="single"/>
               </w:rPr>
-              <w:t xml:space="preserve">Status </w:t>
-            </w:r>
-            <w:r>
-              <w:rPr>
-                <w:sz w:val="22"/>
-                <w:szCs w:val="22"/>
-              </w:rPr>
-              <w:t>(Please only identify as “Implemented,” “Not Implemented,” or “Partially Implemented”)</w:t>
+              <w:t>Status</w:t>
             </w:r>
           </w:p>
         </w:tc>
@@ -940,6 +933,14 @@
                 <w:color w:val="FF6600"/>
               </w:rPr>
             </w:pPr>
+            <w:fldSimple w:instr=" MERGEFIELD  case_mandates:each(mandate) \* MERGEFORMAT ">
+              <w:r>
+                <w:rPr>
+                  <w:noProof/>
+                </w:rPr>
+                <w:t>«case_mandates:each(mandate)»</w:t>
+              </w:r>
+            </w:fldSimple>
           </w:p>
         </w:tc>
         <w:tc>
@@ -970,6 +971,14 @@
                 <w:bCs/>
               </w:rPr>
             </w:pPr>
+            <w:fldSimple w:instr=" MERGEFIELD  =mandate.order \* MERGEFORMAT ">
+              <w:r>
+                <w:rPr>
+                  <w:noProof/>
+                </w:rPr>
+                <w:t>«=mandate.order»</w:t>
+              </w:r>
+            </w:fldSimple>
           </w:p>
         </w:tc>
         <w:tc>
@@ -982,6 +991,14 @@
                 <w:bCs/>
               </w:rPr>
             </w:pPr>
+            <w:fldSimple w:instr=" MERGEFIELD  =mandate.status \* MERGEFORMAT ">
+              <w:r>
+                <w:rPr>
+                  <w:noProof/>
+                </w:rPr>
+                <w:t>«=mandate.status»</w:t>
+              </w:r>
+            </w:fldSimple>
           </w:p>
         </w:tc>
       </w:tr>
@@ -999,6 +1016,14 @@
                 <w:bCs/>
               </w:rPr>
             </w:pPr>
+            <w:fldSimple w:instr=" MERGEFIELD  case_mandates:endEach \* MERGEFORMAT ">
+              <w:r>
+                <w:rPr>
+                  <w:noProof/>
+                </w:rPr>
+                <w:t>«case_mandates:endEach»</w:t>
+              </w:r>
+            </w:fldSimple>
           </w:p>
         </w:tc>
         <w:tc>
@@ -1057,6 +1082,7 @@
           <w:sz w:val="22"/>
           <w:szCs w:val="22"/>
         </w:rPr>
+        <w:lastRenderedPageBreak/>
         <w:t>Did you forget to enter</w:t>
       </w:r>
       <w:r>
@@ -1142,7 +1168,6 @@
                 <w:szCs w:val="22"/>
                 <w:u w:val="single"/>
               </w:rPr>
-              <w:lastRenderedPageBreak/>
               <w:t>Ordered</w:t>
             </w:r>
             <w:r>
@@ -1606,30 +1631,14 @@
           <w:sz w:val="22"/>
           <w:szCs w:val="22"/>
         </w:rPr>
-        <w:t xml:space="preserve"> always citing where you obtained your information.  Possible topics include</w:t>
-      </w:r>
-      <w:proofErr w:type="gramStart"/>
-      <w:r>
-        <w:rPr>
-          <w:sz w:val="22"/>
-          <w:szCs w:val="22"/>
-        </w:rPr>
-        <w:t>:</w:t>
-      </w:r>
-      <w:r>
-        <w:rPr>
-          <w:sz w:val="22"/>
-          <w:szCs w:val="22"/>
-        </w:rPr>
-        <w:t>individual</w:t>
-      </w:r>
-      <w:proofErr w:type="gramEnd"/>
-      <w:r>
-        <w:rPr>
-          <w:sz w:val="22"/>
-          <w:szCs w:val="22"/>
-        </w:rPr>
-        <w:t xml:space="preserve"> </w:t>
+        <w:t xml:space="preserve"> always citing where you obtained your information.  Possible topics include:</w:t>
+      </w:r>
+      <w:r>
+        <w:rPr>
+          <w:sz w:val="22"/>
+          <w:szCs w:val="22"/>
+        </w:rPr>
+        <w:t xml:space="preserve">individual </w:t>
       </w:r>
       <w:r>
         <w:rPr>
@@ -1663,30 +1672,15 @@
           <w:sz w:val="22"/>
           <w:szCs w:val="22"/>
         </w:rPr>
-        <w:t>If applicable, include a paragraph about visitation</w:t>
-      </w:r>
-      <w:proofErr w:type="gramStart"/>
-      <w:r>
-        <w:rPr>
-          <w:sz w:val="22"/>
-          <w:szCs w:val="22"/>
-        </w:rPr>
-        <w:t>:h</w:t>
-      </w:r>
-      <w:r>
-        <w:rPr>
-          <w:sz w:val="22"/>
-          <w:szCs w:val="22"/>
-        </w:rPr>
-        <w:t>ow</w:t>
-      </w:r>
-      <w:proofErr w:type="gramEnd"/>
-      <w:r>
-        <w:rPr>
-          <w:sz w:val="22"/>
-          <w:szCs w:val="22"/>
-        </w:rPr>
-        <w:t xml:space="preserve"> often, with whom (including siblings), place where visitation is held, who supervises the visits</w:t>
+        <w:lastRenderedPageBreak/>
+        <w:t>If applicable, include a paragraph about visitation:h</w:t>
+      </w:r>
+      <w:r>
+        <w:rPr>
+          <w:sz w:val="22"/>
+          <w:szCs w:val="22"/>
+        </w:rPr>
+        <w:t>ow often, with whom (including siblings), place where visitation is held, who supervises the visits</w:t>
       </w:r>
       <w:r>
         <w:rPr>
@@ -2060,23 +2054,7 @@
           <w:sz w:val="22"/>
           <w:szCs w:val="22"/>
         </w:rPr>
-        <w:t xml:space="preserve">Your opinion, observations and recommendations about the child’s current placement, </w:t>
-      </w:r>
-      <w:proofErr w:type="gramStart"/>
-      <w:r>
-        <w:rPr>
-          <w:sz w:val="22"/>
-          <w:szCs w:val="22"/>
-        </w:rPr>
-        <w:t>permanency</w:t>
-      </w:r>
-      <w:proofErr w:type="gramEnd"/>
-      <w:r>
-        <w:rPr>
-          <w:sz w:val="22"/>
-          <w:szCs w:val="22"/>
-        </w:rPr>
-        <w:t xml:space="preserve"> plan recommendation (if applicable), if you think that the placement should change, stay the same, etc.</w:t>
+        <w:t>Your opinion, observations and recommendations about the child’s current placement, permanency plan recommendation (if applicable), if you think that the placement should change, stay the same, etc.</w:t>
       </w:r>
     </w:p>
     <w:p>
@@ -2131,23 +2109,7 @@
           <w:sz w:val="22"/>
           <w:szCs w:val="22"/>
         </w:rPr>
-        <w:t>Your opinion, observations, and recommendations about the child’s mental health status.  For example, if you feel that the child has benefited from therapy and should continue, etc.  (</w:t>
-      </w:r>
-      <w:proofErr w:type="gramStart"/>
-      <w:r>
-        <w:rPr>
-          <w:sz w:val="22"/>
-          <w:szCs w:val="22"/>
-        </w:rPr>
-        <w:t>remember</w:t>
-      </w:r>
-      <w:proofErr w:type="gramEnd"/>
-      <w:r>
-        <w:rPr>
-          <w:sz w:val="22"/>
-          <w:szCs w:val="22"/>
-        </w:rPr>
-        <w:t>, CASAs are not therapists and should not be diagnosing children or recommending frequency, duration, or type of therapy)  .</w:t>
+        <w:t>Your opinion, observations, and recommendations about the child’s mental health status.  For example, if you feel that the child has benefited from therapy and should continue, etc.  (remember, CASAs are not therapists and should not be diagnosing children or recommending frequency, duration, or type of therapy)  .</w:t>
       </w:r>
     </w:p>
     <w:p>
@@ -3467,7 +3429,7 @@
 </file>
 
 <file path=customXml/itemProps1.xml><?xml version="1.0" encoding="utf-8"?>
-<ds:datastoreItem xmlns:ds="http://schemas.openxmlformats.org/officeDocument/2006/customXml" ds:itemID="{2D38B759-BC37-45AC-A49E-67F4B4DED158}">
+<ds:datastoreItem xmlns:ds="http://schemas.openxmlformats.org/officeDocument/2006/customXml" ds:itemID="{68D20A37-2FF5-4934-B5C8-14F302F696CE}">
   <ds:schemaRefs>
     <ds:schemaRef ds:uri="http://schemas.openxmlformats.org/officeDocument/2006/bibliography"/>
   </ds:schemaRefs>

</xml_diff>

<commit_message>
latest hearing date displayed on the generated report
</commit_message>
<xml_diff>
--- a/app/documents/templates/montgomery_report_template.docx
+++ b/app/documents/templates/montgomery_report_template.docx
@@ -307,6 +307,7 @@
           </w:tcPr>
           <w:p>
             <w:pPr>
+              <w:ind w:left="-61"/>
               <w:rPr>
                 <w:szCs w:val="24"/>
                 <w:u w:val="single"/>
@@ -318,7 +319,23 @@
                 <w:szCs w:val="24"/>
                 <w:u w:val="single"/>
               </w:rPr>
-              <w:t>Contact Dates</w:t>
+              <w:t>Contact</w:t>
+            </w:r>
+            <w:r>
+              <w:rPr>
+                <w:b/>
+                <w:szCs w:val="24"/>
+                <w:u w:val="single"/>
+              </w:rPr>
+              <w:t xml:space="preserve"> </w:t>
+            </w:r>
+            <w:r>
+              <w:rPr>
+                <w:b/>
+                <w:szCs w:val="24"/>
+                <w:u w:val="single"/>
+              </w:rPr>
+              <w:t>Dates</w:t>
             </w:r>
           </w:p>
         </w:tc>
@@ -812,12 +829,19 @@
     <w:p>
       <w:pPr>
         <w:rPr>
+          <w:sz w:val="22"/>
+          <w:szCs w:val="22"/>
+        </w:rPr>
+      </w:pPr>
+      <w:r>
+        <w:rPr>
           <w:b/>
           <w:bCs/>
           <w:sz w:val="22"/>
           <w:szCs w:val="22"/>
         </w:rPr>
-      </w:pPr>
+        <w:t xml:space="preserve">Orders from </w:t>
+      </w:r>
       <w:r>
         <w:rPr>
           <w:b/>
@@ -825,7 +849,30 @@
           <w:sz w:val="22"/>
           <w:szCs w:val="22"/>
         </w:rPr>
-        <w:t>Orders from _______________ hearing:</w:t>
+        <w:t xml:space="preserve">the </w:t>
+      </w:r>
+      <w:fldSimple w:instr=" MERGEFIELD =latest_hearing_date \* MERGEFORMAT ">
+        <w:r>
+          <w:rPr>
+            <w:b/>
+            <w:noProof/>
+            <w:sz w:val="22"/>
+            <w:szCs w:val="22"/>
+          </w:rPr>
+          <w:t>«case_mandates:if»</w:t>
+        </w:r>
+      </w:fldSimple>
+      <w:r>
+        <w:t xml:space="preserve"> </w:t>
+      </w:r>
+      <w:r>
+        <w:rPr>
+          <w:b/>
+          <w:bCs/>
+          <w:sz w:val="22"/>
+          <w:szCs w:val="22"/>
+        </w:rPr>
+        <w:t>hearing:</w:t>
       </w:r>
     </w:p>
     <w:p>
@@ -1082,7 +1129,6 @@
           <w:sz w:val="22"/>
           <w:szCs w:val="22"/>
         </w:rPr>
-        <w:lastRenderedPageBreak/>
         <w:t>Did you forget to enter</w:t>
       </w:r>
       <w:r>
@@ -1093,26 +1139,75 @@
           <w:sz w:val="22"/>
           <w:szCs w:val="22"/>
         </w:rPr>
-        <w:t xml:space="preserve"> your court mandates?</w:t>
-      </w:r>
-    </w:p>
-    <w:p>
-      <w:pPr>
+        <w:t xml:space="preserve"> your court </w:t>
+      </w:r>
+      <w:r>
         <w:rPr>
           <w:b/>
           <w:bCs/>
-          <w:sz w:val="22"/>
-          <w:szCs w:val="22"/>
-        </w:rPr>
-      </w:pPr>
+          <w:color w:val="C45911" w:themeColor="accent2" w:themeShade="BF"/>
+          <w:sz w:val="22"/>
+          <w:szCs w:val="22"/>
+        </w:rPr>
+        <w:t>orders</w:t>
+      </w:r>
       <w:r>
         <w:rPr>
           <w:b/>
           <w:bCs/>
-          <w:sz w:val="22"/>
-          <w:szCs w:val="22"/>
-        </w:rPr>
-        <w:t>Orders from _______________ hearing:</w:t>
+          <w:color w:val="C45911" w:themeColor="accent2" w:themeShade="BF"/>
+          <w:sz w:val="22"/>
+          <w:szCs w:val="22"/>
+        </w:rPr>
+        <w:t>?</w:t>
+      </w:r>
+    </w:p>
+    <w:p>
+      <w:pPr>
+        <w:rPr>
+          <w:b/>
+          <w:bCs/>
+          <w:sz w:val="22"/>
+          <w:szCs w:val="22"/>
+        </w:rPr>
+      </w:pPr>
+      <w:r>
+        <w:rPr>
+          <w:b/>
+          <w:bCs/>
+          <w:sz w:val="22"/>
+          <w:szCs w:val="22"/>
+        </w:rPr>
+        <w:t xml:space="preserve">Orders from </w:t>
+      </w:r>
+      <w:r>
+        <w:rPr>
+          <w:b/>
+          <w:bCs/>
+          <w:sz w:val="22"/>
+          <w:szCs w:val="22"/>
+        </w:rPr>
+        <w:t xml:space="preserve">the </w:t>
+      </w:r>
+      <w:fldSimple w:instr=" MERGEFIELD =latest_hearing_date \* MERGEFORMAT ">
+        <w:r>
+          <w:rPr>
+            <w:b/>
+            <w:noProof/>
+            <w:sz w:val="22"/>
+            <w:szCs w:val="22"/>
+          </w:rPr>
+          <w:t>«case_mandates:if»</w:t>
+        </w:r>
+      </w:fldSimple>
+      <w:r>
+        <w:rPr>
+          <w:b/>
+          <w:bCs/>
+          <w:sz w:val="22"/>
+          <w:szCs w:val="22"/>
+        </w:rPr>
+        <w:t xml:space="preserve"> hearing:</w:t>
       </w:r>
     </w:p>
     <w:p>
@@ -1645,7 +1740,15 @@
           <w:sz w:val="22"/>
           <w:szCs w:val="22"/>
         </w:rPr>
-        <w:t>therapy, family therapy, urinalysis, drug treatment, parenting education, housing, employment, medication management.</w:t>
+        <w:t xml:space="preserve">therapy, family therapy, </w:t>
+      </w:r>
+      <w:r>
+        <w:rPr>
+          <w:sz w:val="22"/>
+          <w:szCs w:val="22"/>
+        </w:rPr>
+        <w:lastRenderedPageBreak/>
+        <w:t>urinalysis, drug treatment, parenting education, housing, employment, medication management.</w:t>
       </w:r>
     </w:p>
     <w:p>
@@ -1672,7 +1775,6 @@
           <w:sz w:val="22"/>
           <w:szCs w:val="22"/>
         </w:rPr>
-        <w:lastRenderedPageBreak/>
         <w:t>If applicable, include a paragraph about visitation:h</w:t>
       </w:r>
       <w:r>
@@ -3062,6 +3164,7 @@
   <w:style w:type="character" w:default="1" w:styleId="DefaultParagraphFont">
     <w:name w:val="Default Paragraph Font"/>
     <w:uiPriority w:val="1"/>
+    <w:semiHidden/>
     <w:unhideWhenUsed/>
   </w:style>
   <w:style w:type="table" w:default="1" w:styleId="TableNormal">
@@ -3418,7 +3521,7 @@
   <a:extraClrSchemeLst/>
   <a:extLst>
     <a:ext uri="{05A4C25C-085E-4340-85A3-A5531E510DB2}">
-      <thm15:themeFamily xmlns:thm15="http://schemas.microsoft.com/office/thememl/2012/main" xmlns="" name="Office Theme" id="{62F939B6-93AF-4DB8-9C6B-D6C7DFDC589F}" vid="{4A3C46E8-61CC-4603-A589-7422A47A8E4A}"/>
+      <thm15:themeFamily xmlns="" xmlns:thm15="http://schemas.microsoft.com/office/thememl/2012/main" name="Office Theme" id="{62F939B6-93AF-4DB8-9C6B-D6C7DFDC589F}" vid="{4A3C46E8-61CC-4603-A589-7422A47A8E4A}"/>
     </a:ext>
   </a:extLst>
 </a:theme>

</xml_diff>

<commit_message>
latest hearing date underlined
</commit_message>
<xml_diff>
--- a/app/documents/templates/montgomery_report_template.docx
+++ b/app/documents/templates/montgomery_report_template.docx
@@ -858,6 +858,7 @@
             <w:noProof/>
             <w:sz w:val="22"/>
             <w:szCs w:val="22"/>
+            <w:u w:val="single"/>
           </w:rPr>
           <w:t>«case_mandates:if»</w:t>
         </w:r>
@@ -1196,6 +1197,7 @@
             <w:noProof/>
             <w:sz w:val="22"/>
             <w:szCs w:val="22"/>
+            <w:u w:val="single"/>
           </w:rPr>
           <w:t>«case_mandates:if»</w:t>
         </w:r>
@@ -1726,14 +1728,39 @@
           <w:sz w:val="22"/>
           <w:szCs w:val="22"/>
         </w:rPr>
-        <w:t xml:space="preserve"> always citing where you obtained your information.  Possible topics include:</w:t>
-      </w:r>
-      <w:r>
-        <w:rPr>
-          <w:sz w:val="22"/>
-          <w:szCs w:val="22"/>
-        </w:rPr>
-        <w:t xml:space="preserve">individual </w:t>
+        <w:t xml:space="preserve"> always citing where you obtained your information.  Possible topics </w:t>
+      </w:r>
+      <w:proofErr w:type="spellStart"/>
+      <w:r>
+        <w:rPr>
+          <w:sz w:val="22"/>
+          <w:szCs w:val="22"/>
+        </w:rPr>
+        <w:t>include</w:t>
+      </w:r>
+      <w:proofErr w:type="gramStart"/>
+      <w:r>
+        <w:rPr>
+          <w:sz w:val="22"/>
+          <w:szCs w:val="22"/>
+        </w:rPr>
+        <w:t>:</w:t>
+      </w:r>
+      <w:r>
+        <w:rPr>
+          <w:sz w:val="22"/>
+          <w:szCs w:val="22"/>
+        </w:rPr>
+        <w:t>individual</w:t>
+      </w:r>
+      <w:proofErr w:type="spellEnd"/>
+      <w:proofErr w:type="gramEnd"/>
+      <w:r>
+        <w:rPr>
+          <w:sz w:val="22"/>
+          <w:szCs w:val="22"/>
+        </w:rPr>
+        <w:t xml:space="preserve"> </w:t>
       </w:r>
       <w:r>
         <w:rPr>
@@ -1775,14 +1802,39 @@
           <w:sz w:val="22"/>
           <w:szCs w:val="22"/>
         </w:rPr>
-        <w:t>If applicable, include a paragraph about visitation:h</w:t>
-      </w:r>
-      <w:r>
-        <w:rPr>
-          <w:sz w:val="22"/>
-          <w:szCs w:val="22"/>
-        </w:rPr>
-        <w:t>ow often, with whom (including siblings), place where visitation is held, who supervises the visits</w:t>
+        <w:t xml:space="preserve">If applicable, include a paragraph about </w:t>
+      </w:r>
+      <w:proofErr w:type="spellStart"/>
+      <w:r>
+        <w:rPr>
+          <w:sz w:val="22"/>
+          <w:szCs w:val="22"/>
+        </w:rPr>
+        <w:t>visitation</w:t>
+      </w:r>
+      <w:proofErr w:type="gramStart"/>
+      <w:r>
+        <w:rPr>
+          <w:sz w:val="22"/>
+          <w:szCs w:val="22"/>
+        </w:rPr>
+        <w:t>:h</w:t>
+      </w:r>
+      <w:r>
+        <w:rPr>
+          <w:sz w:val="22"/>
+          <w:szCs w:val="22"/>
+        </w:rPr>
+        <w:t>ow</w:t>
+      </w:r>
+      <w:proofErr w:type="spellEnd"/>
+      <w:proofErr w:type="gramEnd"/>
+      <w:r>
+        <w:rPr>
+          <w:sz w:val="22"/>
+          <w:szCs w:val="22"/>
+        </w:rPr>
+        <w:t xml:space="preserve"> often, with whom (including siblings), place where visitation is held, who supervises the visits</w:t>
       </w:r>
       <w:r>
         <w:rPr>
@@ -2211,7 +2263,23 @@
           <w:sz w:val="22"/>
           <w:szCs w:val="22"/>
         </w:rPr>
-        <w:t>Your opinion, observations, and recommendations about the child’s mental health status.  For example, if you feel that the child has benefited from therapy and should continue, etc.  (remember, CASAs are not therapists and should not be diagnosing children or recommending frequency, duration, or type of therapy)  .</w:t>
+        <w:t>Your opinion, observations, and recommendations about the child’s mental health status.  For example, if you feel that the child has benefited from therapy and should continue, etc.  (</w:t>
+      </w:r>
+      <w:proofErr w:type="gramStart"/>
+      <w:r>
+        <w:rPr>
+          <w:sz w:val="22"/>
+          <w:szCs w:val="22"/>
+        </w:rPr>
+        <w:t>remember</w:t>
+      </w:r>
+      <w:proofErr w:type="gramEnd"/>
+      <w:r>
+        <w:rPr>
+          <w:sz w:val="22"/>
+          <w:szCs w:val="22"/>
+        </w:rPr>
+        <w:t>, CASAs are not therapists and should not be diagnosing children or recommending frequency, duration, or type of therapy)  .</w:t>
       </w:r>
     </w:p>
     <w:p>

</xml_diff>

<commit_message>
fixed generic custom template test
</commit_message>
<xml_diff>
--- a/app/documents/templates/montgomery_report_template.docx
+++ b/app/documents/templates/montgomery_report_template.docx
@@ -1130,37 +1130,7 @@
           <w:sz w:val="22"/>
           <w:szCs w:val="22"/>
         </w:rPr>
-        <w:t>Did you forget to enter</w:t>
-      </w:r>
-      <w:r>
-        <w:rPr>
-          <w:b/>
-          <w:bCs/>
-          <w:color w:val="C45911" w:themeColor="accent2" w:themeShade="BF"/>
-          <w:sz w:val="22"/>
-          <w:szCs w:val="22"/>
-        </w:rPr>
-        <w:t xml:space="preserve"> your court </w:t>
-      </w:r>
-      <w:r>
-        <w:rPr>
-          <w:b/>
-          <w:bCs/>
-          <w:color w:val="C45911" w:themeColor="accent2" w:themeShade="BF"/>
-          <w:sz w:val="22"/>
-          <w:szCs w:val="22"/>
-        </w:rPr>
-        <w:t>orders</w:t>
-      </w:r>
-      <w:r>
-        <w:rPr>
-          <w:b/>
-          <w:bCs/>
-          <w:color w:val="C45911" w:themeColor="accent2" w:themeShade="BF"/>
-          <w:sz w:val="22"/>
-          <w:szCs w:val="22"/>
-        </w:rPr>
-        <w:t>?</w:t>
+        <w:t>Did you forget to enter your court orders?</w:t>
       </w:r>
     </w:p>
     <w:p>
@@ -1728,39 +1698,14 @@
           <w:sz w:val="22"/>
           <w:szCs w:val="22"/>
         </w:rPr>
-        <w:t xml:space="preserve"> always citing where you obtained your information.  Possible topics </w:t>
-      </w:r>
-      <w:proofErr w:type="spellStart"/>
-      <w:r>
-        <w:rPr>
-          <w:sz w:val="22"/>
-          <w:szCs w:val="22"/>
-        </w:rPr>
-        <w:t>include</w:t>
-      </w:r>
-      <w:proofErr w:type="gramStart"/>
-      <w:r>
-        <w:rPr>
-          <w:sz w:val="22"/>
-          <w:szCs w:val="22"/>
-        </w:rPr>
-        <w:t>:</w:t>
-      </w:r>
-      <w:r>
-        <w:rPr>
-          <w:sz w:val="22"/>
-          <w:szCs w:val="22"/>
-        </w:rPr>
-        <w:t>individual</w:t>
-      </w:r>
-      <w:proofErr w:type="spellEnd"/>
-      <w:proofErr w:type="gramEnd"/>
-      <w:r>
-        <w:rPr>
-          <w:sz w:val="22"/>
-          <w:szCs w:val="22"/>
-        </w:rPr>
-        <w:t xml:space="preserve"> </w:t>
+        <w:t xml:space="preserve"> always citing where you obtained your information.  Possible topics include:</w:t>
+      </w:r>
+      <w:r>
+        <w:rPr>
+          <w:sz w:val="22"/>
+          <w:szCs w:val="22"/>
+        </w:rPr>
+        <w:t xml:space="preserve">individual </w:t>
       </w:r>
       <w:r>
         <w:rPr>
@@ -1802,39 +1747,14 @@
           <w:sz w:val="22"/>
           <w:szCs w:val="22"/>
         </w:rPr>
-        <w:t xml:space="preserve">If applicable, include a paragraph about </w:t>
-      </w:r>
-      <w:proofErr w:type="spellStart"/>
-      <w:r>
-        <w:rPr>
-          <w:sz w:val="22"/>
-          <w:szCs w:val="22"/>
-        </w:rPr>
-        <w:t>visitation</w:t>
-      </w:r>
-      <w:proofErr w:type="gramStart"/>
-      <w:r>
-        <w:rPr>
-          <w:sz w:val="22"/>
-          <w:szCs w:val="22"/>
-        </w:rPr>
-        <w:t>:h</w:t>
-      </w:r>
-      <w:r>
-        <w:rPr>
-          <w:sz w:val="22"/>
-          <w:szCs w:val="22"/>
-        </w:rPr>
-        <w:t>ow</w:t>
-      </w:r>
-      <w:proofErr w:type="spellEnd"/>
-      <w:proofErr w:type="gramEnd"/>
-      <w:r>
-        <w:rPr>
-          <w:sz w:val="22"/>
-          <w:szCs w:val="22"/>
-        </w:rPr>
-        <w:t xml:space="preserve"> often, with whom (including siblings), place where visitation is held, who supervises the visits</w:t>
+        <w:t>If applicable, include a paragraph about visitation:h</w:t>
+      </w:r>
+      <w:r>
+        <w:rPr>
+          <w:sz w:val="22"/>
+          <w:szCs w:val="22"/>
+        </w:rPr>
+        <w:t>ow often, with whom (including siblings), place where visitation is held, who supervises the visits</w:t>
       </w:r>
       <w:r>
         <w:rPr>
@@ -2263,23 +2183,7 @@
           <w:sz w:val="22"/>
           <w:szCs w:val="22"/>
         </w:rPr>
-        <w:t>Your opinion, observations, and recommendations about the child’s mental health status.  For example, if you feel that the child has benefited from therapy and should continue, etc.  (</w:t>
-      </w:r>
-      <w:proofErr w:type="gramStart"/>
-      <w:r>
-        <w:rPr>
-          <w:sz w:val="22"/>
-          <w:szCs w:val="22"/>
-        </w:rPr>
-        <w:t>remember</w:t>
-      </w:r>
-      <w:proofErr w:type="gramEnd"/>
-      <w:r>
-        <w:rPr>
-          <w:sz w:val="22"/>
-          <w:szCs w:val="22"/>
-        </w:rPr>
-        <w:t>, CASAs are not therapists and should not be diagnosing children or recommending frequency, duration, or type of therapy)  .</w:t>
+        <w:t>Your opinion, observations, and recommendations about the child’s mental health status.  For example, if you feel that the child has benefited from therapy and should continue, etc.  (remember, CASAs are not therapists and should not be diagnosing children or recommending frequency, duration, or type of therapy)  .</w:t>
       </w:r>
     </w:p>
     <w:p>

</xml_diff>

<commit_message>
cut down montgomery template
</commit_message>
<xml_diff>
--- a/app/documents/templates/montgomery_report_template.docx
+++ b/app/documents/templates/montgomery_report_template.docx
@@ -1529,21 +1529,18 @@
           <w:szCs w:val="22"/>
         </w:rPr>
       </w:pPr>
-      <w:r>
-        <w:rPr>
-          <w:sz w:val="22"/>
-          <w:szCs w:val="22"/>
-        </w:rPr>
-        <w:t>In the first paragraph, include all relevant placement information: n</w:t>
-      </w:r>
-      <w:r>
-        <w:rPr>
-          <w:sz w:val="22"/>
-          <w:szCs w:val="22"/>
-        </w:rPr>
-        <w:t xml:space="preserve">ame and type of placement, how long child has been there, how the child, caregivers and other parties on the case feel about the placement, any issues, problems, or concerns that have arisen, if a change of placement is a possibility and why.  </w:t>
-      </w:r>
-    </w:p>
+      <w:bookmarkStart w:id="0" w:name="OLE_LINK3"/>
+      <w:bookmarkStart w:id="1" w:name="OLE_LINK4"/>
+      <w:r>
+        <w:rPr>
+          <w:sz w:val="22"/>
+          <w:szCs w:val="22"/>
+        </w:rPr>
+        <w:t xml:space="preserve">In the first paragraph, include all relevant placement information: name and type of placement, how long child has been there, how the child, caregivers and other parties on the case feel about the placement, any issues, problems, or concerns that have arisen, if a change of placement is a possibility and why.  </w:t>
+      </w:r>
+    </w:p>
+    <w:bookmarkEnd w:id="0"/>
+    <w:bookmarkEnd w:id="1"/>
     <w:p>
       <w:pPr>
         <w:ind w:left="720"/>
@@ -1654,7 +1651,7 @@
     </w:p>
     <w:p>
       <w:pPr>
-        <w:ind w:left="360"/>
+        <w:pStyle w:val="ListParagraph"/>
         <w:rPr>
           <w:sz w:val="22"/>
           <w:szCs w:val="22"/>
@@ -1677,50 +1674,7 @@
           <w:sz w:val="22"/>
           <w:szCs w:val="22"/>
         </w:rPr>
-        <w:t xml:space="preserve">If applicable, parent information should be included in this section. </w:t>
-      </w:r>
-      <w:r>
-        <w:rPr>
-          <w:sz w:val="22"/>
-          <w:szCs w:val="22"/>
-        </w:rPr>
-        <w:t>Review each item that the parents were Court ordered to do and report on progress</w:t>
-      </w:r>
-      <w:r>
-        <w:rPr>
-          <w:sz w:val="22"/>
-          <w:szCs w:val="22"/>
-        </w:rPr>
-        <w:t>,</w:t>
-      </w:r>
-      <w:r>
-        <w:rPr>
-          <w:sz w:val="22"/>
-          <w:szCs w:val="22"/>
-        </w:rPr>
-        <w:t xml:space="preserve"> always citing where you obtained your information.  Possible topics include:</w:t>
-      </w:r>
-      <w:r>
-        <w:rPr>
-          <w:sz w:val="22"/>
-          <w:szCs w:val="22"/>
-        </w:rPr>
-        <w:t xml:space="preserve">individual </w:t>
-      </w:r>
-      <w:r>
-        <w:rPr>
-          <w:sz w:val="22"/>
-          <w:szCs w:val="22"/>
-        </w:rPr>
-        <w:t xml:space="preserve">therapy, family therapy, </w:t>
-      </w:r>
-      <w:r>
-        <w:rPr>
-          <w:sz w:val="22"/>
-          <w:szCs w:val="22"/>
-        </w:rPr>
-        <w:lastRenderedPageBreak/>
-        <w:t>urinalysis, drug treatment, parenting education, housing, employment, medication management.</w:t>
+        <w:t>- If applicable, parent information should be included in this section. Review each item that the parents were Court ordered to do and report on progress, always citing where you obtained your information.  Possible topics include:individual therapy, family therapy, urinalysis, drug treatment, parenting education, housing, employment, medication management.</w:t>
       </w:r>
     </w:p>
     <w:p>
@@ -1747,38 +1701,11 @@
           <w:sz w:val="22"/>
           <w:szCs w:val="22"/>
         </w:rPr>
-        <w:t>If applicable, include a paragraph about visitation:h</w:t>
-      </w:r>
-      <w:r>
-        <w:rPr>
-          <w:sz w:val="22"/>
-          <w:szCs w:val="22"/>
-        </w:rPr>
-        <w:t>ow often, with whom (including siblings), place where visitation is held, who supervises the visits</w:t>
-      </w:r>
-      <w:r>
-        <w:rPr>
-          <w:sz w:val="22"/>
-          <w:szCs w:val="22"/>
-        </w:rPr>
-        <w:t>,</w:t>
-      </w:r>
-      <w:r>
-        <w:rPr>
-          <w:sz w:val="22"/>
-          <w:szCs w:val="22"/>
-        </w:rPr>
-        <w:t xml:space="preserve"> if there is anyone, transportation, how the child/other parties feel about the visitation. </w:t>
-      </w:r>
-    </w:p>
-    <w:p>
-      <w:pPr>
-        <w:ind w:left="720"/>
-        <w:rPr>
-          <w:sz w:val="22"/>
-          <w:szCs w:val="22"/>
-        </w:rPr>
-      </w:pPr>
+        <w:t>- If applicable, include a paragraph about visitation:how often, with whom (including siblings), place where visitation is held, who supervises the visits, if there is anyone, transportation, how the child/other parties feel about the visitation.</w:t>
+      </w:r>
+      <w:r>
+        <w:t xml:space="preserve"> </w:t>
+      </w:r>
       <w:fldSimple w:instr=" MERGEFIELD casa_case.is_transitioning:if \* MERGEFORMAT ">
         <w:r>
           <w:rPr>
@@ -1868,15 +1795,7 @@
           <w:sz w:val="22"/>
           <w:szCs w:val="22"/>
         </w:rPr>
-        <w:t xml:space="preserve">, </w:t>
-      </w:r>
-      <w:r>
-        <w:rPr>
-          <w:color w:val="FF0000"/>
-          <w:sz w:val="22"/>
-          <w:szCs w:val="22"/>
-        </w:rPr>
-        <w:t>has the youth had the opportunity to participate in a driver’s education program, d</w:t>
+        <w:t xml:space="preserve">, has the youth had the opportunity to participate in a driver’s education program, does </w:t>
       </w:r>
       <w:r>
         <w:rPr>
@@ -1885,7 +1804,8 @@
           <w:sz w:val="22"/>
           <w:szCs w:val="22"/>
         </w:rPr>
-        <w:t>oes the youth have permanent family and/or adult connections, who does the youth identify as the people with whom he/she could turn to in a crisis</w:t>
+        <w:lastRenderedPageBreak/>
+        <w:t>the youth have permanent family and/or adult connections, who does the youth identify as the people with whom he/she could turn to in a crisis</w:t>
       </w:r>
     </w:p>
     <w:p>
@@ -1920,35 +1840,18 @@
           <w:szCs w:val="22"/>
         </w:rPr>
       </w:pPr>
-      <w:r>
-        <w:rPr>
-          <w:sz w:val="22"/>
-          <w:szCs w:val="22"/>
-        </w:rPr>
-        <w:t xml:space="preserve">The final paragraph in the objective information section should include any remaining issues </w:t>
-      </w:r>
-      <w:r>
-        <w:rPr>
-          <w:sz w:val="22"/>
-          <w:szCs w:val="22"/>
-        </w:rPr>
-        <w:t>(for the child)</w:t>
-      </w:r>
-      <w:r>
-        <w:rPr>
-          <w:sz w:val="22"/>
-          <w:szCs w:val="22"/>
-        </w:rPr>
-        <w:t>:</w:t>
-      </w:r>
-      <w:r>
-        <w:rPr>
-          <w:sz w:val="22"/>
-          <w:szCs w:val="22"/>
-        </w:rPr>
-        <w:t xml:space="preserve"> medical, dental, hair, clothing, items that are above and beyond like prom dresses, summer camp, etc.  </w:t>
-      </w:r>
-    </w:p>
+      <w:bookmarkStart w:id="2" w:name="OLE_LINK1"/>
+      <w:bookmarkStart w:id="3" w:name="OLE_LINK2"/>
+      <w:r>
+        <w:rPr>
+          <w:sz w:val="22"/>
+          <w:szCs w:val="22"/>
+        </w:rPr>
+        <w:t xml:space="preserve">The final paragraph in the objective information section should include any remaining issues (for the child): medical, dental, hair, clothing, items that are above and beyond like prom dresses, summer camp, etc.  </w:t>
+      </w:r>
+    </w:p>
+    <w:bookmarkEnd w:id="2"/>
+    <w:bookmarkEnd w:id="3"/>
     <w:p>
       <w:pPr>
         <w:ind w:left="360"/>
@@ -2133,7 +2036,7 @@
     </w:p>
     <w:p>
       <w:pPr>
-        <w:ind w:left="360"/>
+        <w:ind w:left="720"/>
         <w:rPr>
           <w:sz w:val="22"/>
           <w:szCs w:val="22"/>
@@ -2156,11 +2059,12 @@
           <w:sz w:val="22"/>
           <w:szCs w:val="22"/>
         </w:rPr>
-        <w:t xml:space="preserve">Your opinion, observations, and recommendations about the child’s education.  Any tutoring, testing, etc. that you feel is warranted (remember, this should be backed up by other professionals on the case and cited in the objective section) </w:t>
-      </w:r>
-    </w:p>
-    <w:p>
-      <w:pPr>
+        <w:t>Your opinion, observations, and recommendations about the child’s education.  Any tutoring, testing, etc. that you feel is warranted (remember, this should be backed up by other professionals on the case and cited in the objective section)</w:t>
+      </w:r>
+    </w:p>
+    <w:p>
+      <w:pPr>
+        <w:pStyle w:val="ListParagraph"/>
         <w:rPr>
           <w:sz w:val="22"/>
           <w:szCs w:val="22"/>
@@ -2183,16 +2087,23 @@
           <w:sz w:val="22"/>
           <w:szCs w:val="22"/>
         </w:rPr>
-        <w:t>Your opinion, observations, and recommendations about the child’s mental health status.  For example, if you feel that the child has benefited from therapy and should continue, etc.  (remember, CASAs are not therapists and should not be diagnosing children or recommending frequency, duration, or type of therapy)  .</w:t>
-      </w:r>
-    </w:p>
-    <w:p>
-      <w:pPr>
-        <w:rPr>
-          <w:sz w:val="22"/>
-          <w:szCs w:val="22"/>
-        </w:rPr>
-      </w:pPr>
+        <w:t>Your opinion, observations, and recommendations about the child’s mental health status.  For example, if you feel that the child has benefited from therapy and should continue, etc.  (remember, CASAs are not therapists and should not be diagnosing children or recommending frequency, duration, or type of therapy).</w:t>
+      </w:r>
+    </w:p>
+    <w:p>
+      <w:pPr>
+        <w:rPr>
+          <w:sz w:val="22"/>
+          <w:szCs w:val="22"/>
+        </w:rPr>
+      </w:pPr>
+      <w:r>
+        <w:rPr>
+          <w:sz w:val="22"/>
+          <w:szCs w:val="22"/>
+        </w:rPr>
+        <w:t xml:space="preserve"> </w:t>
+      </w:r>
     </w:p>
     <w:p>
       <w:pPr>
@@ -3136,7 +3047,6 @@
   <w:style w:type="character" w:default="1" w:styleId="DefaultParagraphFont">
     <w:name w:val="Default Paragraph Font"/>
     <w:uiPriority w:val="1"/>
-    <w:semiHidden/>
     <w:unhideWhenUsed/>
   </w:style>
   <w:style w:type="table" w:default="1" w:styleId="TableNormal">
@@ -3493,7 +3403,7 @@
   <a:extraClrSchemeLst/>
   <a:extLst>
     <a:ext uri="{05A4C25C-085E-4340-85A3-A5531E510DB2}">
-      <thm15:themeFamily xmlns="" xmlns:thm15="http://schemas.microsoft.com/office/thememl/2012/main" name="Office Theme" id="{62F939B6-93AF-4DB8-9C6B-D6C7DFDC589F}" vid="{4A3C46E8-61CC-4603-A589-7422A47A8E4A}"/>
+      <thm15:themeFamily xmlns:thm15="http://schemas.microsoft.com/office/thememl/2012/main" xmlns="" name="Office Theme" id="{62F939B6-93AF-4DB8-9C6B-D6C7DFDC589F}" vid="{4A3C46E8-61CC-4603-A589-7422A47A8E4A}"/>
     </a:ext>
   </a:extLst>
 </a:theme>

</xml_diff>